<commit_message>
transform coding DFT part started
</commit_message>
<xml_diff>
--- a/Project/phase2/RAPORT.docx
+++ b/Project/phase2/RAPORT.docx
@@ -11,6 +11,8 @@
           <w:szCs w:val="44"/>
         </w:rPr>
       </w:pPr>
+      <w:bookmarkStart w:id="0" w:name="_GoBack"/>
+      <w:bookmarkEnd w:id="0"/>
       <w:r>
         <w:rPr>
           <w:noProof/>
@@ -260,57 +262,39 @@
           <w:sz w:val="32"/>
           <w:szCs w:val="32"/>
         </w:rPr>
-        <w:t>Mehmet Mert Beşe</w:t>
-      </w:r>
-      <w:r>
+        <w:t>Mehmet Mert Beşe (Numaranı girersin)</w:t>
+      </w:r>
+    </w:p>
+    <w:p>
+      <w:pPr>
+        <w:spacing w:after="0" w:line="240" w:lineRule="auto"/>
+        <w:jc w:val="center"/>
         <w:rPr>
           <w:b/>
           <w:bCs/>
           <w:sz w:val="32"/>
           <w:szCs w:val="32"/>
         </w:rPr>
-        <w:t xml:space="preserve"> </w:t>
-      </w:r>
-      <w:r>
+      </w:pPr>
+    </w:p>
+    <w:p>
+      <w:pPr>
+        <w:spacing w:after="0" w:line="240" w:lineRule="auto"/>
+        <w:jc w:val="center"/>
         <w:rPr>
           <w:b/>
           <w:bCs/>
           <w:sz w:val="32"/>
           <w:szCs w:val="32"/>
         </w:rPr>
-        <w:t>(Numaranı girersin)</w:t>
-      </w:r>
-    </w:p>
-    <w:p>
-      <w:pPr>
-        <w:spacing w:after="0" w:line="240" w:lineRule="auto"/>
-        <w:jc w:val="center"/>
+      </w:pPr>
+      <w:r>
         <w:rPr>
           <w:b/>
           <w:bCs/>
           <w:sz w:val="32"/>
           <w:szCs w:val="32"/>
         </w:rPr>
-      </w:pPr>
-    </w:p>
-    <w:p>
-      <w:pPr>
-        <w:spacing w:after="0" w:line="240" w:lineRule="auto"/>
-        <w:jc w:val="center"/>
-        <w:rPr>
-          <w:b/>
-          <w:bCs/>
-          <w:sz w:val="32"/>
-          <w:szCs w:val="32"/>
-        </w:rPr>
-      </w:pPr>
-      <w:r>
-        <w:rPr>
-          <w:b/>
-          <w:bCs/>
-          <w:sz w:val="32"/>
-          <w:szCs w:val="32"/>
-        </w:rPr>
         <w:t>Berk İskender 2031920</w:t>
       </w:r>
     </w:p>
@@ -359,15 +343,24 @@
         <w:jc w:val="both"/>
       </w:pPr>
       <w:r>
-        <w:t>Before skipping to the works related to phase 2 of the project, we want to include details about how to select overlap amount and the purpose of windowing.</w:t>
-      </w:r>
-    </w:p>
-    <w:p>
-      <w:pPr>
-        <w:jc w:val="both"/>
-      </w:pPr>
-      <w:r>
-        <w:t>While obtaininig the spectrogram of a</w:t>
+        <w:t>Before skipping to the works related to phase 2 of the project, we want to include details about how to select overlap amount and the purpose of windowing</w:t>
+      </w:r>
+      <w:r>
+        <w:t xml:space="preserve"> while using spectrogram function that we have constructed</w:t>
+      </w:r>
+      <w:r>
+        <w:t>.</w:t>
+      </w:r>
+    </w:p>
+    <w:p>
+      <w:pPr>
+        <w:jc w:val="both"/>
+      </w:pPr>
+      <w:r>
+        <w:t>While obtainin</w:t>
+      </w:r>
+      <w:r>
+        <w:t>g the spectrogram of a</w:t>
       </w:r>
       <w:r>
         <w:t xml:space="preserve"> signal, there is a tradeoff between spectral leakage and spectral resolution. A window that results in less spectral leakage has smaller side lobes in its Fourier transform. However, it distorts the input signal unavoidably because of the increased main lobe width in its Fourier transform.</w:t>
@@ -471,8 +464,6 @@
       <w:r>
         <w:t xml:space="preserve"> Decimation nearly eliminates all of the aliasing effect in those two cases too.</w:t>
       </w:r>
-      <w:bookmarkStart w:id="0" w:name="_GoBack"/>
-      <w:bookmarkEnd w:id="0"/>
     </w:p>
     <w:p>
       <w:pPr>
@@ -498,7 +489,11 @@
         <w:t>with a pi/M cutoff frequency in order to avoid aliasing after stretching the frequency doiman response due to downsampling.</w:t>
       </w:r>
       <w:r>
-        <w:t xml:space="preserve"> This technique may also result in loss of some high frequency components in the filtering stage while avoiding aliasing.</w:t>
+        <w:t xml:space="preserve"> This technique may also result in loss of some high </w:t>
+      </w:r>
+      <w:r>
+        <w:lastRenderedPageBreak/>
+        <w:t>frequency components in the filtering stage while avoiding aliasing.</w:t>
       </w:r>
       <w:r>
         <w:t xml:space="preserve"> Results obtained using decimation are added in order to display the behavior explained above.</w:t>
@@ -513,7 +508,6 @@
         <w:rPr>
           <w:b/>
         </w:rPr>
-        <w:lastRenderedPageBreak/>
         <w:t>Applying fractional downsampling factors:</w:t>
       </w:r>
       <w:r>
@@ -794,16 +788,7 @@
         <w:jc w:val="center"/>
       </w:pPr>
       <w:r>
-        <w:t xml:space="preserve">Figure: </w:t>
-      </w:r>
-      <w:r>
-        <w:t xml:space="preserve">Spectrogram of the </w:t>
-      </w:r>
-      <w:r>
-        <w:t>linear chirp signal</w:t>
-      </w:r>
-      <w:r>
-        <w:t xml:space="preserve"> downsampled by 2</w:t>
+        <w:t>Figure: Spectrogram of the linear chirp signal downsampled by 2</w:t>
       </w:r>
     </w:p>
     <w:p>
@@ -831,10 +816,7 @@
         <w:jc w:val="center"/>
       </w:pPr>
       <w:r>
-        <w:t>Figure: Spectrogram of the linear chirp signal</w:t>
-      </w:r>
-      <w:r>
-        <w:t xml:space="preserve"> downsampled by 3</w:t>
+        <w:t>Figure: Spectrogram of the linear chirp signal downsampled by 3</w:t>
       </w:r>
     </w:p>
     <w:p>
@@ -856,10 +838,7 @@
         <w:jc w:val="center"/>
       </w:pPr>
       <w:r>
-        <w:t>Figure: Spectrogram of the linear chirp signal</w:t>
-      </w:r>
-      <w:r>
-        <w:t xml:space="preserve"> downsampled by 6</w:t>
+        <w:t>Figure: Spectrogram of the linear chirp signal downsampled by 6</w:t>
       </w:r>
     </w:p>
     <w:p>
@@ -882,10 +861,7 @@
         <w:jc w:val="center"/>
       </w:pPr>
       <w:r>
-        <w:t>Figure: Spectrogram of the linear chirp signal downsampled</w:t>
-      </w:r>
-      <w:r>
-        <w:t xml:space="preserve"> by 2.5</w:t>
+        <w:t>Figure: Spectrogram of the linear chirp signal downsampled by 2.5</w:t>
       </w:r>
     </w:p>
     <w:p>
@@ -913,13 +889,7 @@
         <w:jc w:val="both"/>
       </w:pPr>
       <w:r>
-        <w:t xml:space="preserve">Results obtained using </w:t>
-      </w:r>
-      <w:r>
-        <w:t>decimation</w:t>
-      </w:r>
-      <w:r>
-        <w:t>:</w:t>
+        <w:t>Results obtained using decimation:</w:t>
       </w:r>
     </w:p>
     <w:p>
@@ -942,16 +912,7 @@
         <w:jc w:val="center"/>
       </w:pPr>
       <w:r>
-        <w:t xml:space="preserve">Figure: Spectrogram of the linear chirp signal </w:t>
-      </w:r>
-      <w:r>
-        <w:t>decimated by</w:t>
-      </w:r>
-      <w:r>
-        <w:t xml:space="preserve"> </w:t>
-      </w:r>
-      <w:r>
-        <w:t>2</w:t>
+        <w:t>Figure: Spectrogram of the linear chirp signal decimated by 2</w:t>
       </w:r>
       <w:r>
         <w:pict>
@@ -967,10 +928,7 @@
         <w:jc w:val="center"/>
       </w:pPr>
       <w:r>
-        <w:t xml:space="preserve">Figure: Spectrogram of the linear chirp signal decimated by </w:t>
-      </w:r>
-      <w:r>
-        <w:t>3</w:t>
+        <w:t>Figure: Spectrogram of the linear chirp signal decimated by 3</w:t>
       </w:r>
     </w:p>
     <w:p>
@@ -993,10 +951,7 @@
         <w:jc w:val="center"/>
       </w:pPr>
       <w:r>
-        <w:t xml:space="preserve">Figure: Spectrogram of the linear chirp signal decimated by </w:t>
-      </w:r>
-      <w:r>
-        <w:t>6</w:t>
+        <w:t>Figure: Spectrogram of the linear chirp signal decimated by 6</w:t>
       </w:r>
       <w:r>
         <w:pict>
@@ -1012,10 +967,7 @@
         <w:jc w:val="center"/>
       </w:pPr>
       <w:r>
-        <w:t xml:space="preserve">Figure: Spectrogram of the linear chirp signal decimated by </w:t>
-      </w:r>
-      <w:r>
-        <w:t>2.5</w:t>
+        <w:t>Figure: Spectrogram of the linear chirp signal decimated by 2.5</w:t>
       </w:r>
     </w:p>
     <w:p>
@@ -1084,7 +1036,7 @@
         <w:jc w:val="both"/>
       </w:pPr>
       <w:r>
-        <w:t>Decimated</w:t>
+        <w:t>Decimation</w:t>
       </w:r>
       <w:r>
         <w:t xml:space="preserve"> applied on a sound file input:</w:t>
@@ -1151,16 +1103,7 @@
         <w:jc w:val="center"/>
       </w:pPr>
       <w:r>
-        <w:t xml:space="preserve">Figure: Spectrogram of the </w:t>
-      </w:r>
-      <w:r>
-        <w:t>sound file input</w:t>
-      </w:r>
-      <w:r>
-        <w:t xml:space="preserve"> signal decimated by </w:t>
-      </w:r>
-      <w:r>
-        <w:t>2 and 3 respectively</w:t>
+        <w:t>Figure: Spectrogram of the sound file input signal decimated by 2 and 3 respectively</w:t>
       </w:r>
     </w:p>
     <w:p>
@@ -1230,10 +1173,7 @@
         <w:jc w:val="center"/>
       </w:pPr>
       <w:r>
-        <w:t xml:space="preserve">Figure: Spectrogram of the sound file input signal decimated by </w:t>
-      </w:r>
-      <w:r>
-        <w:t>6</w:t>
+        <w:t>Figure: Spectrogram of the sound file input signal decimated by 6</w:t>
       </w:r>
     </w:p>
     <w:p>
@@ -1252,10 +1192,7 @@
         <w:jc w:val="both"/>
       </w:pPr>
       <w:r>
-        <w:t>Downsampling</w:t>
-      </w:r>
-      <w:r>
-        <w:t xml:space="preserve"> applied on a sound file input:</w:t>
+        <w:t>Downsampling applied on a sound file input:</w:t>
       </w:r>
     </w:p>
     <w:p>
@@ -1319,13 +1256,7 @@
         <w:jc w:val="center"/>
       </w:pPr>
       <w:r>
-        <w:t xml:space="preserve">Figure: Spectrogram of the sound file input signal </w:t>
-      </w:r>
-      <w:r>
-        <w:t>downsampled</w:t>
-      </w:r>
-      <w:r>
-        <w:t xml:space="preserve"> by 2 and 3 respectively</w:t>
+        <w:t>Figure: Spectrogram of the sound file input signal downsampled by 2 and 3 respectively</w:t>
       </w:r>
     </w:p>
     <w:p>
@@ -1354,10 +1285,7 @@
         <w:jc w:val="center"/>
       </w:pPr>
       <w:r>
-        <w:t xml:space="preserve">Figure: Spectrogram of the sound file input signal downsampled by </w:t>
-      </w:r>
-      <w:r>
-        <w:t>6</w:t>
+        <w:t>Figure: Spectrogram of the sound file input signal downsampled by 6</w:t>
       </w:r>
     </w:p>
     <w:p>
@@ -1376,10 +1304,7 @@
         <w:jc w:val="both"/>
       </w:pPr>
       <w:r>
-        <w:t>Recorded signal input</w:t>
-      </w:r>
-      <w:r>
-        <w:t>:</w:t>
+        <w:t>Recorded signal input:</w:t>
       </w:r>
     </w:p>
     <w:p>
@@ -1408,22 +1333,7 @@
         <w:jc w:val="center"/>
       </w:pPr>
       <w:r>
-        <w:t xml:space="preserve">Figure: </w:t>
-      </w:r>
-      <w:r>
-        <w:t xml:space="preserve">Time domain representations </w:t>
-      </w:r>
-      <w:r>
-        <w:t>of the</w:t>
-      </w:r>
-      <w:r>
-        <w:t xml:space="preserve"> original, downsampled by 2, 3, 6 </w:t>
-      </w:r>
-      <w:r>
-        <w:t xml:space="preserve"> </w:t>
-      </w:r>
-      <w:r>
-        <w:t>respectively</w:t>
+        <w:t>Figure: Time domain representations of the original, downsampled by 2, 3, 6  respectively</w:t>
       </w:r>
     </w:p>
     <w:p>
@@ -1442,13 +1352,7 @@
         <w:jc w:val="both"/>
       </w:pPr>
       <w:r>
-        <w:t xml:space="preserve">Recorded signal </w:t>
-      </w:r>
-      <w:r>
-        <w:t>downsampled</w:t>
-      </w:r>
-      <w:r>
-        <w:t>:</w:t>
+        <w:t>Recorded signal downsampled:</w:t>
       </w:r>
     </w:p>
     <w:p>
@@ -1471,16 +1375,7 @@
         <w:jc w:val="center"/>
       </w:pPr>
       <w:r>
-        <w:t xml:space="preserve">Figure: Spectrogram of the </w:t>
-      </w:r>
-      <w:r>
-        <w:t>recorded</w:t>
-      </w:r>
-      <w:r>
-        <w:t xml:space="preserve"> signal downsampled by </w:t>
-      </w:r>
-      <w:r>
-        <w:t>2</w:t>
+        <w:t>Figure: Spectrogram of the recorded signal downsampled by 2</w:t>
       </w:r>
     </w:p>
     <w:p>
@@ -1502,16 +1397,7 @@
         <w:jc w:val="center"/>
       </w:pPr>
       <w:r>
-        <w:t xml:space="preserve">Figure: Spectrogram of the </w:t>
-      </w:r>
-      <w:r>
-        <w:t>recorded</w:t>
-      </w:r>
-      <w:r>
-        <w:t xml:space="preserve"> signal downsampled by </w:t>
-      </w:r>
-      <w:r>
-        <w:t>3</w:t>
+        <w:t>Figure: Spectrogram of the recorded signal downsampled by 3</w:t>
       </w:r>
     </w:p>
     <w:p>
@@ -1534,13 +1420,7 @@
         <w:jc w:val="center"/>
       </w:pPr>
       <w:r>
-        <w:t xml:space="preserve">Figure: Spectrogram of the </w:t>
-      </w:r>
-      <w:r>
-        <w:t>recorded</w:t>
-      </w:r>
-      <w:r>
-        <w:t xml:space="preserve"> signal downsampled by 6</w:t>
+        <w:t>Figure: Spectrogram of the recorded signal downsampled by 6</w:t>
       </w:r>
     </w:p>
     <w:p>
@@ -1559,13 +1439,7 @@
         <w:jc w:val="both"/>
       </w:pPr>
       <w:r>
-        <w:t xml:space="preserve">Recorded signal </w:t>
-      </w:r>
-      <w:r>
-        <w:t>decimated</w:t>
-      </w:r>
-      <w:r>
-        <w:t>:</w:t>
+        <w:t>Recorded signal decimated:</w:t>
       </w:r>
     </w:p>
     <w:p>
@@ -1588,16 +1462,7 @@
         <w:jc w:val="center"/>
       </w:pPr>
       <w:r>
-        <w:t xml:space="preserve">Figure: Spectrogram of the recorded signal </w:t>
-      </w:r>
-      <w:r>
-        <w:t>decimated</w:t>
-      </w:r>
-      <w:r>
-        <w:t xml:space="preserve"> by </w:t>
-      </w:r>
-      <w:r>
-        <w:t>2</w:t>
+        <w:t>Figure: Spectrogram of the recorded signal decimated by 2</w:t>
       </w:r>
     </w:p>
     <w:p>
@@ -1620,10 +1485,7 @@
         <w:jc w:val="center"/>
       </w:pPr>
       <w:r>
-        <w:t xml:space="preserve">Figure: Spectrogram of the recorded signal decimated by </w:t>
-      </w:r>
-      <w:r>
-        <w:t>3</w:t>
+        <w:t>Figure: Spectrogram of the recorded signal decimated by 3</w:t>
       </w:r>
     </w:p>
     <w:p>
@@ -1645,10 +1507,7 @@
         <w:jc w:val="center"/>
       </w:pPr>
       <w:r>
-        <w:t xml:space="preserve">Figure: Spectrogram of the recorded signal decimated by </w:t>
-      </w:r>
-      <w:r>
-        <w:t>6</w:t>
+        <w:t>Figure: Spectrogram of the recorded signal decimated by 6</w:t>
       </w:r>
     </w:p>
     <w:p>

</xml_diff>

<commit_message>
RAPORT updated , figures added for Transform Coding
</commit_message>
<xml_diff>
--- a/Project/phase2/RAPORT.docx
+++ b/Project/phase2/RAPORT.docx
@@ -1,6 +1,6 @@
 
 <file path=word/document.xml><?xml version="1.0" encoding="utf-8"?>
-<w:document xmlns:wpc="http://schemas.microsoft.com/office/word/2010/wordprocessingCanvas" xmlns:mc="http://schemas.openxmlformats.org/markup-compatibility/2006" xmlns:o="urn:schemas-microsoft-com:office:office" xmlns:r="http://schemas.openxmlformats.org/officeDocument/2006/relationships" xmlns:m="http://schemas.openxmlformats.org/officeDocument/2006/math" xmlns:v="urn:schemas-microsoft-com:vml" xmlns:wp14="http://schemas.microsoft.com/office/word/2010/wordprocessingDrawing" xmlns:wp="http://schemas.openxmlformats.org/drawingml/2006/wordprocessingDrawing" xmlns:w10="urn:schemas-microsoft-com:office:word" xmlns:w="http://schemas.openxmlformats.org/wordprocessingml/2006/main" xmlns:w14="http://schemas.microsoft.com/office/word/2010/wordml" xmlns:wpg="http://schemas.microsoft.com/office/word/2010/wordprocessingGroup" xmlns:wpi="http://schemas.microsoft.com/office/word/2010/wordprocessingInk" xmlns:wne="http://schemas.microsoft.com/office/word/2006/wordml" xmlns:wps="http://schemas.microsoft.com/office/word/2010/wordprocessingShape" mc:Ignorable="w14 wp14">
+<w:document xmlns:wpc="http://schemas.microsoft.com/office/word/2010/wordprocessingCanvas" xmlns:cx="http://schemas.microsoft.com/office/drawing/2014/chartex" xmlns:cx1="http://schemas.microsoft.com/office/drawing/2015/9/8/chartex" xmlns:cx2="http://schemas.microsoft.com/office/drawing/2015/10/21/chartex" xmlns:cx3="http://schemas.microsoft.com/office/drawing/2016/5/9/chartex" xmlns:cx4="http://schemas.microsoft.com/office/drawing/2016/5/10/chartex" xmlns:cx5="http://schemas.microsoft.com/office/drawing/2016/5/11/chartex" xmlns:cx6="http://schemas.microsoft.com/office/drawing/2016/5/12/chartex" xmlns:cx7="http://schemas.microsoft.com/office/drawing/2016/5/13/chartex" xmlns:cx8="http://schemas.microsoft.com/office/drawing/2016/5/14/chartex" xmlns:mc="http://schemas.openxmlformats.org/markup-compatibility/2006" xmlns:aink="http://schemas.microsoft.com/office/drawing/2016/ink" xmlns:am3d="http://schemas.microsoft.com/office/drawing/2017/model3d" xmlns:o="urn:schemas-microsoft-com:office:office" xmlns:r="http://schemas.openxmlformats.org/officeDocument/2006/relationships" xmlns:m="http://schemas.openxmlformats.org/officeDocument/2006/math" xmlns:v="urn:schemas-microsoft-com:vml" xmlns:wp14="http://schemas.microsoft.com/office/word/2010/wordprocessingDrawing" xmlns:wp="http://schemas.openxmlformats.org/drawingml/2006/wordprocessingDrawing" xmlns:w10="urn:schemas-microsoft-com:office:word" xmlns:w="http://schemas.openxmlformats.org/wordprocessingml/2006/main" xmlns:w14="http://schemas.microsoft.com/office/word/2010/wordml" xmlns:w15="http://schemas.microsoft.com/office/word/2012/wordml" xmlns:w16cid="http://schemas.microsoft.com/office/word/2016/wordml/cid" xmlns:w16se="http://schemas.microsoft.com/office/word/2015/wordml/symex" xmlns:wpg="http://schemas.microsoft.com/office/word/2010/wordprocessingGroup" xmlns:wpi="http://schemas.microsoft.com/office/word/2010/wordprocessingInk" xmlns:wne="http://schemas.microsoft.com/office/word/2006/wordml" xmlns:wps="http://schemas.microsoft.com/office/word/2010/wordprocessingShape" mc:Ignorable="w14 w15 w16se w16cid wp14">
   <w:body>
     <w:p>
       <w:pPr>
@@ -36,7 +36,7 @@
                     </pic:cNvPicPr>
                   </pic:nvPicPr>
                   <pic:blipFill>
-                    <a:blip r:embed="rId6">
+                    <a:blip r:embed="rId7">
                       <a:extLst>
                         <a:ext uri="{28A0092B-C50C-407E-A947-70E740481C1C}">
                           <a14:useLocalDpi xmlns:a14="http://schemas.microsoft.com/office/drawing/2010/main" val="0"/>
@@ -271,8 +271,6 @@
         </w:rPr>
         <w:t>2093482</w:t>
       </w:r>
-      <w:bookmarkStart w:id="0" w:name="_GoBack"/>
-      <w:bookmarkEnd w:id="0"/>
     </w:p>
     <w:p>
       <w:pPr>
@@ -388,7 +386,7 @@
     </w:p>
     <w:p>
       <w:pPr>
-        <w:pStyle w:val="ListParagraph"/>
+        <w:pStyle w:val="ListeParagraf"/>
         <w:numPr>
           <w:ilvl w:val="0"/>
           <w:numId w:val="1"/>
@@ -591,7 +589,7 @@
     </w:p>
     <w:p>
       <w:pPr>
-        <w:pStyle w:val="ListParagraph"/>
+        <w:pStyle w:val="ListeParagraf"/>
         <w:numPr>
           <w:ilvl w:val="0"/>
           <w:numId w:val="2"/>
@@ -628,7 +626,7 @@
     </w:p>
     <w:p>
       <w:pPr>
-        <w:pStyle w:val="ListParagraph"/>
+        <w:pStyle w:val="ListeParagraf"/>
         <w:numPr>
           <w:ilvl w:val="0"/>
           <w:numId w:val="4"/>
@@ -641,7 +639,7 @@
     </w:p>
     <w:p>
       <w:pPr>
-        <w:pStyle w:val="ListParagraph"/>
+        <w:pStyle w:val="ListeParagraf"/>
         <w:ind w:left="0"/>
         <w:jc w:val="both"/>
       </w:pPr>
@@ -668,7 +666,7 @@
                     </pic:cNvPicPr>
                   </pic:nvPicPr>
                   <pic:blipFill>
-                    <a:blip r:embed="rId7" cstate="print">
+                    <a:blip r:embed="rId8" cstate="print">
                       <a:extLst>
                         <a:ext uri="{28A0092B-C50C-407E-A947-70E740481C1C}">
                           <a14:useLocalDpi xmlns:a14="http://schemas.microsoft.com/office/drawing/2010/main" val="0"/>
@@ -702,7 +700,7 @@
     </w:p>
     <w:p>
       <w:pPr>
-        <w:pStyle w:val="ListParagraph"/>
+        <w:pStyle w:val="ListeParagraf"/>
         <w:ind w:left="1080"/>
         <w:jc w:val="center"/>
       </w:pPr>
@@ -712,14 +710,14 @@
     </w:p>
     <w:p>
       <w:pPr>
-        <w:pStyle w:val="ListParagraph"/>
+        <w:pStyle w:val="ListeParagraf"/>
         <w:ind w:left="1080"/>
         <w:jc w:val="both"/>
       </w:pPr>
     </w:p>
     <w:p>
       <w:pPr>
-        <w:pStyle w:val="ListParagraph"/>
+        <w:pStyle w:val="ListeParagraf"/>
         <w:jc w:val="center"/>
       </w:pPr>
       <w:r>
@@ -745,14 +743,14 @@
             <o:lock v:ext="edit" aspectratio="t"/>
           </v:shapetype>
           <v:shape id="_x0000_i1025" type="#_x0000_t75" style="width:315.75pt;height:4in">
-            <v:imagedata r:id="rId8" o:title="OriginalSig5sec44100Hz1e-1WinLen5e-2overlap"/>
+            <v:imagedata r:id="rId9" o:title="OriginalSig5sec44100Hz1e-1WinLen5e-2overlap"/>
           </v:shape>
         </w:pict>
       </w:r>
     </w:p>
     <w:p>
       <w:pPr>
-        <w:pStyle w:val="ListParagraph"/>
+        <w:pStyle w:val="ListeParagraf"/>
         <w:jc w:val="center"/>
       </w:pPr>
       <w:r>
@@ -761,13 +759,13 @@
     </w:p>
     <w:p>
       <w:pPr>
-        <w:pStyle w:val="ListParagraph"/>
-        <w:jc w:val="both"/>
-      </w:pPr>
-    </w:p>
-    <w:p>
-      <w:pPr>
-        <w:pStyle w:val="ListParagraph"/>
+        <w:pStyle w:val="ListeParagraf"/>
+        <w:jc w:val="both"/>
+      </w:pPr>
+    </w:p>
+    <w:p>
+      <w:pPr>
+        <w:pStyle w:val="ListeParagraf"/>
         <w:numPr>
           <w:ilvl w:val="0"/>
           <w:numId w:val="3"/>
@@ -780,20 +778,20 @@
     </w:p>
     <w:p>
       <w:pPr>
-        <w:pStyle w:val="ListParagraph"/>
+        <w:pStyle w:val="ListeParagraf"/>
         <w:jc w:val="center"/>
       </w:pPr>
       <w:r>
         <w:pict>
           <v:shape id="_x0000_i1026" type="#_x0000_t75" style="width:315.75pt;height:4in">
-            <v:imagedata r:id="rId9" o:title="Down2Sig5sec44100Hz1e-1WinLen5e-2overlap"/>
+            <v:imagedata r:id="rId10" o:title="Down2Sig5sec44100Hz1e-1WinLen5e-2overlap"/>
           </v:shape>
         </w:pict>
       </w:r>
     </w:p>
     <w:p>
       <w:pPr>
-        <w:pStyle w:val="ListParagraph"/>
+        <w:pStyle w:val="ListeParagraf"/>
         <w:jc w:val="center"/>
       </w:pPr>
       <w:r>
@@ -802,26 +800,26 @@
     </w:p>
     <w:p>
       <w:pPr>
-        <w:pStyle w:val="ListParagraph"/>
-        <w:jc w:val="both"/>
-      </w:pPr>
-    </w:p>
-    <w:p>
-      <w:pPr>
-        <w:pStyle w:val="ListParagraph"/>
+        <w:pStyle w:val="ListeParagraf"/>
+        <w:jc w:val="both"/>
+      </w:pPr>
+    </w:p>
+    <w:p>
+      <w:pPr>
+        <w:pStyle w:val="ListeParagraf"/>
         <w:jc w:val="center"/>
       </w:pPr>
       <w:r>
         <w:pict>
           <v:shape id="_x0000_i1027" type="#_x0000_t75" style="width:315.75pt;height:4in">
-            <v:imagedata r:id="rId10" o:title="Down3Sig5sec44100Hz1e-1WinLen5e-2overlap"/>
+            <v:imagedata r:id="rId11" o:title="Down3Sig5sec44100Hz1e-1WinLen5e-2overlap"/>
           </v:shape>
         </w:pict>
       </w:r>
     </w:p>
     <w:p>
       <w:pPr>
-        <w:pStyle w:val="ListParagraph"/>
+        <w:pStyle w:val="ListeParagraf"/>
         <w:jc w:val="center"/>
       </w:pPr>
       <w:r>
@@ -830,20 +828,20 @@
     </w:p>
     <w:p>
       <w:pPr>
-        <w:pStyle w:val="ListParagraph"/>
+        <w:pStyle w:val="ListeParagraf"/>
         <w:jc w:val="center"/>
       </w:pPr>
       <w:r>
         <w:pict>
           <v:shape id="_x0000_i1028" type="#_x0000_t75" style="width:315.75pt;height:4in">
-            <v:imagedata r:id="rId11" o:title="Down6Sig5sec44100Hz1e-1WinLen5e-2overlap"/>
+            <v:imagedata r:id="rId12" o:title="Down6Sig5sec44100Hz1e-1WinLen5e-2overlap"/>
           </v:shape>
         </w:pict>
       </w:r>
     </w:p>
     <w:p>
       <w:pPr>
-        <w:pStyle w:val="ListParagraph"/>
+        <w:pStyle w:val="ListeParagraf"/>
         <w:jc w:val="center"/>
       </w:pPr>
       <w:r>
@@ -852,21 +850,21 @@
     </w:p>
     <w:p>
       <w:pPr>
-        <w:pStyle w:val="ListParagraph"/>
+        <w:pStyle w:val="ListeParagraf"/>
         <w:jc w:val="center"/>
       </w:pPr>
       <w:r>
         <w:lastRenderedPageBreak/>
         <w:pict>
           <v:shape id="_x0000_i1029" type="#_x0000_t75" style="width:384pt;height:4in">
-            <v:imagedata r:id="rId12" o:title="DownsampledSignal"/>
+            <v:imagedata r:id="rId13" o:title="DownsampledSignal"/>
           </v:shape>
         </w:pict>
       </w:r>
     </w:p>
     <w:p>
       <w:pPr>
-        <w:pStyle w:val="ListParagraph"/>
+        <w:pStyle w:val="ListeParagraf"/>
         <w:jc w:val="center"/>
       </w:pPr>
       <w:r>
@@ -884,13 +882,13 @@
     </w:p>
     <w:p>
       <w:pPr>
-        <w:pStyle w:val="ListParagraph"/>
-        <w:jc w:val="both"/>
-      </w:pPr>
-    </w:p>
-    <w:p>
-      <w:pPr>
-        <w:pStyle w:val="ListParagraph"/>
+        <w:pStyle w:val="ListeParagraf"/>
+        <w:jc w:val="both"/>
+      </w:pPr>
+    </w:p>
+    <w:p>
+      <w:pPr>
+        <w:pStyle w:val="ListeParagraf"/>
         <w:numPr>
           <w:ilvl w:val="0"/>
           <w:numId w:val="3"/>
@@ -903,21 +901,21 @@
     </w:p>
     <w:p>
       <w:pPr>
-        <w:pStyle w:val="ListParagraph"/>
+        <w:pStyle w:val="ListeParagraf"/>
         <w:jc w:val="center"/>
       </w:pPr>
       <w:r>
         <w:lastRenderedPageBreak/>
         <w:pict>
           <v:shape id="_x0000_i1030" type="#_x0000_t75" style="width:446.25pt;height:4in">
-            <v:imagedata r:id="rId13" o:title="Dec2Sig5sec44100Hz1e-1WinLen5e-2overlap"/>
+            <v:imagedata r:id="rId14" o:title="Dec2Sig5sec44100Hz1e-1WinLen5e-2overlap"/>
           </v:shape>
         </w:pict>
       </w:r>
     </w:p>
     <w:p>
       <w:pPr>
-        <w:pStyle w:val="ListParagraph"/>
+        <w:pStyle w:val="ListeParagraf"/>
         <w:jc w:val="center"/>
       </w:pPr>
       <w:r>
@@ -926,14 +924,14 @@
       <w:r>
         <w:pict>
           <v:shape id="_x0000_i1031" type="#_x0000_t75" style="width:315.75pt;height:4in">
-            <v:imagedata r:id="rId14" o:title="Dec3Sig5sec44100Hz1e-1WinLen5e-2overlap"/>
+            <v:imagedata r:id="rId15" o:title="Dec3Sig5sec44100Hz1e-1WinLen5e-2overlap"/>
           </v:shape>
         </w:pict>
       </w:r>
     </w:p>
     <w:p>
       <w:pPr>
-        <w:pStyle w:val="ListParagraph"/>
+        <w:pStyle w:val="ListeParagraf"/>
         <w:jc w:val="center"/>
       </w:pPr>
       <w:r>
@@ -942,21 +940,21 @@
     </w:p>
     <w:p>
       <w:pPr>
-        <w:pStyle w:val="ListParagraph"/>
+        <w:pStyle w:val="ListeParagraf"/>
         <w:jc w:val="center"/>
       </w:pPr>
       <w:r>
         <w:lastRenderedPageBreak/>
         <w:pict>
           <v:shape id="_x0000_i1032" type="#_x0000_t75" style="width:446.25pt;height:4in">
-            <v:imagedata r:id="rId15" o:title="Dec6Sig5sec44100Hz5e-2WinLen25e-3overlap"/>
+            <v:imagedata r:id="rId16" o:title="Dec6Sig5sec44100Hz5e-2WinLen25e-3overlap"/>
           </v:shape>
         </w:pict>
       </w:r>
     </w:p>
     <w:p>
       <w:pPr>
-        <w:pStyle w:val="ListParagraph"/>
+        <w:pStyle w:val="ListeParagraf"/>
         <w:jc w:val="center"/>
       </w:pPr>
       <w:r>
@@ -965,14 +963,14 @@
       <w:r>
         <w:pict>
           <v:shape id="_x0000_i1033" type="#_x0000_t75" style="width:384pt;height:4in">
-            <v:imagedata r:id="rId16" o:title="DecimatedSignal"/>
+            <v:imagedata r:id="rId17" o:title="DecimatedSignal"/>
           </v:shape>
         </w:pict>
       </w:r>
     </w:p>
     <w:p>
       <w:pPr>
-        <w:pStyle w:val="ListParagraph"/>
+        <w:pStyle w:val="ListeParagraf"/>
         <w:jc w:val="center"/>
       </w:pPr>
       <w:r>
@@ -981,13 +979,13 @@
     </w:p>
     <w:p>
       <w:pPr>
-        <w:pStyle w:val="ListParagraph"/>
-        <w:jc w:val="both"/>
-      </w:pPr>
-    </w:p>
-    <w:p>
-      <w:pPr>
-        <w:pStyle w:val="ListParagraph"/>
+        <w:pStyle w:val="ListeParagraf"/>
+        <w:jc w:val="both"/>
+      </w:pPr>
+    </w:p>
+    <w:p>
+      <w:pPr>
+        <w:pStyle w:val="ListeParagraf"/>
         <w:numPr>
           <w:ilvl w:val="0"/>
           <w:numId w:val="2"/>
@@ -1000,7 +998,7 @@
     </w:p>
     <w:p>
       <w:pPr>
-        <w:pStyle w:val="ListParagraph"/>
+        <w:pStyle w:val="ListeParagraf"/>
         <w:ind w:left="1080"/>
         <w:jc w:val="center"/>
       </w:pPr>
@@ -1008,14 +1006,14 @@
         <w:lastRenderedPageBreak/>
         <w:pict>
           <v:shape id="_x0000_i1034" type="#_x0000_t75" style="width:297.75pt;height:4in">
-            <v:imagedata r:id="rId17" o:title="originalSignal"/>
+            <v:imagedata r:id="rId18" o:title="originalSignal"/>
           </v:shape>
         </w:pict>
       </w:r>
     </w:p>
     <w:p>
       <w:pPr>
-        <w:pStyle w:val="ListParagraph"/>
+        <w:pStyle w:val="ListeParagraf"/>
         <w:jc w:val="center"/>
       </w:pPr>
       <w:r>
@@ -1024,20 +1022,20 @@
     </w:p>
     <w:p>
       <w:pPr>
-        <w:pStyle w:val="ListParagraph"/>
+        <w:pStyle w:val="ListeParagraf"/>
         <w:ind w:left="1080"/>
         <w:jc w:val="both"/>
       </w:pPr>
     </w:p>
     <w:p>
       <w:pPr>
-        <w:pStyle w:val="ListParagraph"/>
-        <w:jc w:val="both"/>
-      </w:pPr>
-    </w:p>
-    <w:p>
-      <w:pPr>
-        <w:pStyle w:val="ListParagraph"/>
+        <w:pStyle w:val="ListeParagraf"/>
+        <w:jc w:val="both"/>
+      </w:pPr>
+    </w:p>
+    <w:p>
+      <w:pPr>
+        <w:pStyle w:val="ListeParagraf"/>
         <w:numPr>
           <w:ilvl w:val="0"/>
           <w:numId w:val="3"/>
@@ -1053,7 +1051,7 @@
     </w:p>
     <w:p>
       <w:pPr>
-        <w:pStyle w:val="ListParagraph"/>
+        <w:pStyle w:val="ListeParagraf"/>
         <w:ind w:left="1080"/>
         <w:jc w:val="center"/>
       </w:pPr>
@@ -1078,7 +1076,7 @@
                     <pic:cNvPicPr/>
                   </pic:nvPicPr>
                   <pic:blipFill>
-                    <a:blip r:embed="rId18"/>
+                    <a:blip r:embed="rId19"/>
                     <a:stretch>
                       <a:fillRect/>
                     </a:stretch>
@@ -1101,14 +1099,14 @@
     </w:p>
     <w:p>
       <w:pPr>
-        <w:pStyle w:val="ListParagraph"/>
+        <w:pStyle w:val="ListeParagraf"/>
         <w:ind w:left="1080"/>
         <w:jc w:val="both"/>
       </w:pPr>
     </w:p>
     <w:p>
       <w:pPr>
-        <w:pStyle w:val="ListParagraph"/>
+        <w:pStyle w:val="ListeParagraf"/>
         <w:jc w:val="center"/>
       </w:pPr>
       <w:r>
@@ -1117,7 +1115,7 @@
     </w:p>
     <w:p>
       <w:pPr>
-        <w:pStyle w:val="ListParagraph"/>
+        <w:pStyle w:val="ListeParagraf"/>
         <w:jc w:val="center"/>
       </w:pPr>
       <w:r>
@@ -1144,7 +1142,7 @@
                     </pic:cNvPicPr>
                   </pic:nvPicPr>
                   <pic:blipFill>
-                    <a:blip r:embed="rId19">
+                    <a:blip r:embed="rId20">
                       <a:extLst>
                         <a:ext uri="{28A0092B-C50C-407E-A947-70E740481C1C}">
                           <a14:useLocalDpi xmlns:a14="http://schemas.microsoft.com/office/drawing/2010/main" val="0"/>
@@ -1178,7 +1176,7 @@
     </w:p>
     <w:p>
       <w:pPr>
-        <w:pStyle w:val="ListParagraph"/>
+        <w:pStyle w:val="ListeParagraf"/>
         <w:jc w:val="center"/>
       </w:pPr>
       <w:r>
@@ -1187,13 +1185,13 @@
     </w:p>
     <w:p>
       <w:pPr>
-        <w:pStyle w:val="ListParagraph"/>
-        <w:jc w:val="both"/>
-      </w:pPr>
-    </w:p>
-    <w:p>
-      <w:pPr>
-        <w:pStyle w:val="ListParagraph"/>
+        <w:pStyle w:val="ListeParagraf"/>
+        <w:jc w:val="both"/>
+      </w:pPr>
+    </w:p>
+    <w:p>
+      <w:pPr>
+        <w:pStyle w:val="ListeParagraf"/>
         <w:numPr>
           <w:ilvl w:val="0"/>
           <w:numId w:val="3"/>
@@ -1206,7 +1204,7 @@
     </w:p>
     <w:p>
       <w:pPr>
-        <w:pStyle w:val="ListParagraph"/>
+        <w:pStyle w:val="ListeParagraf"/>
         <w:ind w:left="1080"/>
         <w:jc w:val="center"/>
       </w:pPr>
@@ -1231,7 +1229,7 @@
                     <pic:cNvPicPr/>
                   </pic:nvPicPr>
                   <pic:blipFill>
-                    <a:blip r:embed="rId20"/>
+                    <a:blip r:embed="rId21"/>
                     <a:stretch>
                       <a:fillRect/>
                     </a:stretch>
@@ -1254,14 +1252,14 @@
     </w:p>
     <w:p>
       <w:pPr>
-        <w:pStyle w:val="ListParagraph"/>
+        <w:pStyle w:val="ListeParagraf"/>
         <w:ind w:left="1080"/>
         <w:jc w:val="both"/>
       </w:pPr>
     </w:p>
     <w:p>
       <w:pPr>
-        <w:pStyle w:val="ListParagraph"/>
+        <w:pStyle w:val="ListeParagraf"/>
         <w:jc w:val="center"/>
       </w:pPr>
       <w:r>
@@ -1270,27 +1268,27 @@
     </w:p>
     <w:p>
       <w:pPr>
-        <w:pStyle w:val="ListParagraph"/>
+        <w:pStyle w:val="ListeParagraf"/>
         <w:jc w:val="center"/>
       </w:pPr>
       <w:r>
         <w:lastRenderedPageBreak/>
         <w:pict>
           <v:shape id="_x0000_i1035" type="#_x0000_t75" style="width:384pt;height:4in">
-            <v:imagedata r:id="rId21" o:title="specDown6_not_norm"/>
+            <v:imagedata r:id="rId22" o:title="specDown6_not_norm"/>
           </v:shape>
         </w:pict>
       </w:r>
     </w:p>
     <w:p>
       <w:pPr>
-        <w:pStyle w:val="ListParagraph"/>
-        <w:jc w:val="both"/>
-      </w:pPr>
-    </w:p>
-    <w:p>
-      <w:pPr>
-        <w:pStyle w:val="ListParagraph"/>
+        <w:pStyle w:val="ListeParagraf"/>
+        <w:jc w:val="both"/>
+      </w:pPr>
+    </w:p>
+    <w:p>
+      <w:pPr>
+        <w:pStyle w:val="ListeParagraf"/>
         <w:jc w:val="center"/>
       </w:pPr>
       <w:r>
@@ -1299,13 +1297,13 @@
     </w:p>
     <w:p>
       <w:pPr>
-        <w:pStyle w:val="ListParagraph"/>
-        <w:jc w:val="both"/>
-      </w:pPr>
-    </w:p>
-    <w:p>
-      <w:pPr>
-        <w:pStyle w:val="ListParagraph"/>
+        <w:pStyle w:val="ListeParagraf"/>
+        <w:jc w:val="both"/>
+      </w:pPr>
+    </w:p>
+    <w:p>
+      <w:pPr>
+        <w:pStyle w:val="ListeParagraf"/>
         <w:numPr>
           <w:ilvl w:val="0"/>
           <w:numId w:val="2"/>
@@ -1318,27 +1316,27 @@
     </w:p>
     <w:p>
       <w:pPr>
-        <w:pStyle w:val="ListParagraph"/>
+        <w:pStyle w:val="ListeParagraf"/>
         <w:ind w:left="1080"/>
         <w:jc w:val="center"/>
       </w:pPr>
       <w:r>
         <w:pict>
           <v:shape id="_x0000_i1036" type="#_x0000_t75" style="width:468pt;height:228.75pt">
-            <v:imagedata r:id="rId22" o:title="OrigSig&amp;DownSamps"/>
+            <v:imagedata r:id="rId23" o:title="OrigSig&amp;DownSamps"/>
           </v:shape>
         </w:pict>
       </w:r>
     </w:p>
     <w:p>
       <w:pPr>
-        <w:pStyle w:val="ListParagraph"/>
-        <w:jc w:val="both"/>
-      </w:pPr>
-    </w:p>
-    <w:p>
-      <w:pPr>
-        <w:pStyle w:val="ListParagraph"/>
+        <w:pStyle w:val="ListeParagraf"/>
+        <w:jc w:val="both"/>
+      </w:pPr>
+    </w:p>
+    <w:p>
+      <w:pPr>
+        <w:pStyle w:val="ListeParagraf"/>
         <w:jc w:val="center"/>
       </w:pPr>
       <w:r>
@@ -1347,13 +1345,13 @@
     </w:p>
     <w:p>
       <w:pPr>
-        <w:pStyle w:val="ListParagraph"/>
-        <w:jc w:val="both"/>
-      </w:pPr>
-    </w:p>
-    <w:p>
-      <w:pPr>
-        <w:pStyle w:val="ListParagraph"/>
+        <w:pStyle w:val="ListeParagraf"/>
+        <w:jc w:val="both"/>
+      </w:pPr>
+    </w:p>
+    <w:p>
+      <w:pPr>
+        <w:pStyle w:val="ListeParagraf"/>
         <w:numPr>
           <w:ilvl w:val="0"/>
           <w:numId w:val="3"/>
@@ -1366,21 +1364,21 @@
     </w:p>
     <w:p>
       <w:pPr>
-        <w:pStyle w:val="ListParagraph"/>
+        <w:pStyle w:val="ListeParagraf"/>
         <w:jc w:val="center"/>
       </w:pPr>
       <w:r>
         <w:lastRenderedPageBreak/>
         <w:pict>
           <v:shape id="_x0000_i1037" type="#_x0000_t75" style="width:315.75pt;height:4in">
-            <v:imagedata r:id="rId23" o:title="specDown2"/>
+            <v:imagedata r:id="rId24" o:title="specDown2"/>
           </v:shape>
         </w:pict>
       </w:r>
     </w:p>
     <w:p>
       <w:pPr>
-        <w:pStyle w:val="ListParagraph"/>
+        <w:pStyle w:val="ListeParagraf"/>
         <w:jc w:val="center"/>
       </w:pPr>
       <w:r>
@@ -1389,20 +1387,20 @@
     </w:p>
     <w:p>
       <w:pPr>
-        <w:pStyle w:val="ListParagraph"/>
+        <w:pStyle w:val="ListeParagraf"/>
         <w:jc w:val="center"/>
       </w:pPr>
       <w:r>
         <w:pict>
           <v:shape id="_x0000_i1038" type="#_x0000_t75" style="width:315.75pt;height:4in">
-            <v:imagedata r:id="rId24" o:title="specDown3"/>
+            <v:imagedata r:id="rId25" o:title="specDown3"/>
           </v:shape>
         </w:pict>
       </w:r>
     </w:p>
     <w:p>
       <w:pPr>
-        <w:pStyle w:val="ListParagraph"/>
+        <w:pStyle w:val="ListeParagraf"/>
         <w:jc w:val="center"/>
       </w:pPr>
       <w:r>
@@ -1411,21 +1409,21 @@
     </w:p>
     <w:p>
       <w:pPr>
-        <w:pStyle w:val="ListParagraph"/>
+        <w:pStyle w:val="ListeParagraf"/>
         <w:jc w:val="center"/>
       </w:pPr>
       <w:r>
         <w:lastRenderedPageBreak/>
         <w:pict>
           <v:shape id="_x0000_i1039" type="#_x0000_t75" style="width:315.75pt;height:4in">
-            <v:imagedata r:id="rId25" o:title="specDown36"/>
+            <v:imagedata r:id="rId26" o:title="specDown36"/>
           </v:shape>
         </w:pict>
       </w:r>
     </w:p>
     <w:p>
       <w:pPr>
-        <w:pStyle w:val="ListParagraph"/>
+        <w:pStyle w:val="ListeParagraf"/>
         <w:jc w:val="center"/>
       </w:pPr>
       <w:r>
@@ -1434,13 +1432,13 @@
     </w:p>
     <w:p>
       <w:pPr>
-        <w:pStyle w:val="ListParagraph"/>
-        <w:jc w:val="both"/>
-      </w:pPr>
-    </w:p>
-    <w:p>
-      <w:pPr>
-        <w:pStyle w:val="ListParagraph"/>
+        <w:pStyle w:val="ListeParagraf"/>
+        <w:jc w:val="both"/>
+      </w:pPr>
+    </w:p>
+    <w:p>
+      <w:pPr>
+        <w:pStyle w:val="ListeParagraf"/>
         <w:numPr>
           <w:ilvl w:val="0"/>
           <w:numId w:val="3"/>
@@ -1453,21 +1451,21 @@
     </w:p>
     <w:p>
       <w:pPr>
-        <w:pStyle w:val="ListParagraph"/>
+        <w:pStyle w:val="ListeParagraf"/>
         <w:ind w:left="1080"/>
         <w:jc w:val="center"/>
       </w:pPr>
       <w:r>
         <w:pict>
           <v:shape id="_x0000_i1040" type="#_x0000_t75" style="width:315.75pt;height:4in">
-            <v:imagedata r:id="rId26" o:title="specDec2"/>
+            <v:imagedata r:id="rId27" o:title="specDec2"/>
           </v:shape>
         </w:pict>
       </w:r>
     </w:p>
     <w:p>
       <w:pPr>
-        <w:pStyle w:val="ListParagraph"/>
+        <w:pStyle w:val="ListeParagraf"/>
         <w:jc w:val="center"/>
       </w:pPr>
       <w:r>
@@ -1476,21 +1474,21 @@
     </w:p>
     <w:p>
       <w:pPr>
-        <w:pStyle w:val="ListParagraph"/>
+        <w:pStyle w:val="ListeParagraf"/>
         <w:jc w:val="center"/>
       </w:pPr>
       <w:r>
         <w:lastRenderedPageBreak/>
         <w:pict>
           <v:shape id="_x0000_i1041" type="#_x0000_t75" style="width:315.75pt;height:4in">
-            <v:imagedata r:id="rId27" o:title="specDec3"/>
+            <v:imagedata r:id="rId28" o:title="specDec3"/>
           </v:shape>
         </w:pict>
       </w:r>
     </w:p>
     <w:p>
       <w:pPr>
-        <w:pStyle w:val="ListParagraph"/>
+        <w:pStyle w:val="ListeParagraf"/>
         <w:jc w:val="center"/>
       </w:pPr>
       <w:r>
@@ -1499,20 +1497,20 @@
     </w:p>
     <w:p>
       <w:pPr>
-        <w:pStyle w:val="ListParagraph"/>
+        <w:pStyle w:val="ListeParagraf"/>
         <w:jc w:val="center"/>
       </w:pPr>
       <w:r>
         <w:pict>
           <v:shape id="_x0000_i1042" type="#_x0000_t75" style="width:315.75pt;height:4in">
-            <v:imagedata r:id="rId28" o:title="specDec6"/>
+            <v:imagedata r:id="rId29" o:title="specDec6"/>
           </v:shape>
         </w:pict>
       </w:r>
     </w:p>
     <w:p>
       <w:pPr>
-        <w:pStyle w:val="ListParagraph"/>
+        <w:pStyle w:val="ListeParagraf"/>
         <w:jc w:val="center"/>
       </w:pPr>
       <w:r>
@@ -1521,47 +1519,370 @@
     </w:p>
     <w:p>
       <w:pPr>
-        <w:pStyle w:val="ListParagraph"/>
-        <w:jc w:val="center"/>
-      </w:pPr>
-    </w:p>
-    <w:p>
-      <w:pPr>
-        <w:pStyle w:val="ListParagraph"/>
-        <w:jc w:val="center"/>
-      </w:pPr>
-    </w:p>
-    <w:p>
-      <w:pPr>
-        <w:pStyle w:val="ListParagraph"/>
-        <w:jc w:val="center"/>
-      </w:pPr>
-    </w:p>
-    <w:p>
-      <w:pPr>
-        <w:pStyle w:val="ListParagraph"/>
-        <w:jc w:val="center"/>
-      </w:pPr>
-    </w:p>
-    <w:p>
-      <w:pPr>
-        <w:pStyle w:val="ListParagraph"/>
-      </w:pPr>
-    </w:p>
-    <w:p>
-      <w:pPr>
-        <w:pStyle w:val="ListParagraph"/>
-        <w:jc w:val="center"/>
-      </w:pPr>
-    </w:p>
-    <w:p>
-      <w:pPr>
-        <w:pStyle w:val="ListParagraph"/>
-      </w:pPr>
-    </w:p>
-    <w:p>
-      <w:pPr>
-        <w:pStyle w:val="ListParagraph"/>
+        <w:pStyle w:val="ListeParagraf"/>
+        <w:jc w:val="center"/>
+      </w:pPr>
+    </w:p>
+    <w:p>
+      <w:pPr>
+        <w:pStyle w:val="ListeParagraf"/>
+        <w:jc w:val="center"/>
+      </w:pPr>
+    </w:p>
+    <w:p>
+      <w:r>
+        <w:lastRenderedPageBreak/>
+        <w:t>Quality of sound signal decreases each time we decrease the bit per sample.</w:t>
+      </w:r>
+    </w:p>
+    <w:p>
+      <w:r>
+        <w:t>For a 48000 sample/second sampling rate , bit rate is 48000*8/1024=375 kbps.</w:t>
+      </w:r>
+    </w:p>
+    <w:p>
+      <w:r>
+        <w:t>If we tried to increase the precision of sampling (such as trying to sample amplitude of signals with floating point precision), more bits should have been stored.</w:t>
+      </w:r>
+    </w:p>
+    <w:p/>
+    <w:p>
+      <w:r>
+        <w:t>For a pure sinusoidal signal with the formula y=100*sin(2</w:t>
+      </w:r>
+      <w:r>
+        <w:rPr>
+          <w:rFonts w:cstheme="minorHAnsi"/>
+        </w:rPr>
+        <w:t>π</w:t>
+      </w:r>
+      <w:r>
+        <w:t>2t) of 5 seconds with 48 kHZ sampling rate:</w:t>
+      </w:r>
+    </w:p>
+    <w:p/>
+    <w:p>
+      <w:r>
+        <w:rPr>
+          <w:noProof/>
+        </w:rPr>
+        <w:drawing>
+          <wp:anchor distT="0" distB="0" distL="114300" distR="114300" simplePos="0" relativeHeight="251659264" behindDoc="0" locked="0" layoutInCell="1" allowOverlap="1" wp14:anchorId="13C4FE37" wp14:editId="07593211">
+            <wp:simplePos x="0" y="0"/>
+            <wp:positionH relativeFrom="column">
+              <wp:posOffset>-128270</wp:posOffset>
+            </wp:positionH>
+            <wp:positionV relativeFrom="paragraph">
+              <wp:posOffset>361315</wp:posOffset>
+            </wp:positionV>
+            <wp:extent cx="5848350" cy="3366135"/>
+            <wp:effectExtent l="0" t="0" r="0" b="0"/>
+            <wp:wrapSquare wrapText="bothSides"/>
+            <wp:docPr id="7" name="Resim 7"/>
+            <wp:cNvGraphicFramePr>
+              <a:graphicFrameLocks xmlns:a="http://schemas.openxmlformats.org/drawingml/2006/main" noChangeAspect="1"/>
+            </wp:cNvGraphicFramePr>
+            <a:graphic xmlns:a="http://schemas.openxmlformats.org/drawingml/2006/main">
+              <a:graphicData uri="http://schemas.openxmlformats.org/drawingml/2006/picture">
+                <pic:pic xmlns:pic="http://schemas.openxmlformats.org/drawingml/2006/picture">
+                  <pic:nvPicPr>
+                    <pic:cNvPr id="0" name="Picture 5"/>
+                    <pic:cNvPicPr>
+                      <a:picLocks noChangeAspect="1" noChangeArrowheads="1"/>
+                    </pic:cNvPicPr>
+                  </pic:nvPicPr>
+                  <pic:blipFill>
+                    <a:blip r:embed="rId30">
+                      <a:extLst>
+                        <a:ext uri="{28A0092B-C50C-407E-A947-70E740481C1C}">
+                          <a14:useLocalDpi xmlns:a14="http://schemas.microsoft.com/office/drawing/2010/main" val="0"/>
+                        </a:ext>
+                      </a:extLst>
+                    </a:blip>
+                    <a:srcRect/>
+                    <a:stretch>
+                      <a:fillRect/>
+                    </a:stretch>
+                  </pic:blipFill>
+                  <pic:spPr bwMode="auto">
+                    <a:xfrm>
+                      <a:off x="0" y="0"/>
+                      <a:ext cx="5848350" cy="3366135"/>
+                    </a:xfrm>
+                    <a:prstGeom prst="rect">
+                      <a:avLst/>
+                    </a:prstGeom>
+                    <a:noFill/>
+                    <a:ln>
+                      <a:noFill/>
+                    </a:ln>
+                  </pic:spPr>
+                </pic:pic>
+              </a:graphicData>
+            </a:graphic>
+            <wp14:sizeRelH relativeFrom="page">
+              <wp14:pctWidth>0</wp14:pctWidth>
+            </wp14:sizeRelH>
+            <wp14:sizeRelV relativeFrom="page">
+              <wp14:pctHeight>0</wp14:pctHeight>
+            </wp14:sizeRelV>
+          </wp:anchor>
+        </w:drawing>
+      </w:r>
+      <w:r>
+        <w:t>Mean of error signal for 8 bit quantization is 0.2369</w:t>
+      </w:r>
+    </w:p>
+    <w:p/>
+    <w:p>
+      <w:pPr>
+        <w:ind w:left="708" w:firstLine="708"/>
+      </w:pPr>
+      <w:r>
+        <w:t>Figure : Original , decoded and error signals for 8 bit quantization</w:t>
+      </w:r>
+    </w:p>
+    <w:p/>
+    <w:p/>
+    <w:p/>
+    <w:p/>
+    <w:p>
+      <w:r>
+        <w:rPr>
+          <w:noProof/>
+        </w:rPr>
+        <w:lastRenderedPageBreak/>
+        <w:drawing>
+          <wp:anchor distT="0" distB="0" distL="114300" distR="114300" simplePos="0" relativeHeight="251660288" behindDoc="0" locked="0" layoutInCell="1" allowOverlap="1" wp14:anchorId="03E25E7E" wp14:editId="1E4FB09D">
+            <wp:simplePos x="0" y="0"/>
+            <wp:positionH relativeFrom="column">
+              <wp:posOffset>-271145</wp:posOffset>
+            </wp:positionH>
+            <wp:positionV relativeFrom="paragraph">
+              <wp:posOffset>357505</wp:posOffset>
+            </wp:positionV>
+            <wp:extent cx="6305550" cy="3152775"/>
+            <wp:effectExtent l="0" t="0" r="0" b="0"/>
+            <wp:wrapSquare wrapText="bothSides"/>
+            <wp:docPr id="6" name="Resim 6"/>
+            <wp:cNvGraphicFramePr>
+              <a:graphicFrameLocks xmlns:a="http://schemas.openxmlformats.org/drawingml/2006/main" noChangeAspect="1"/>
+            </wp:cNvGraphicFramePr>
+            <a:graphic xmlns:a="http://schemas.openxmlformats.org/drawingml/2006/main">
+              <a:graphicData uri="http://schemas.openxmlformats.org/drawingml/2006/picture">
+                <pic:pic xmlns:pic="http://schemas.openxmlformats.org/drawingml/2006/picture">
+                  <pic:nvPicPr>
+                    <pic:cNvPr id="0" name="Picture 6"/>
+                    <pic:cNvPicPr>
+                      <a:picLocks noChangeAspect="1" noChangeArrowheads="1"/>
+                    </pic:cNvPicPr>
+                  </pic:nvPicPr>
+                  <pic:blipFill>
+                    <a:blip r:embed="rId31">
+                      <a:extLst>
+                        <a:ext uri="{28A0092B-C50C-407E-A947-70E740481C1C}">
+                          <a14:useLocalDpi xmlns:a14="http://schemas.microsoft.com/office/drawing/2010/main" val="0"/>
+                        </a:ext>
+                      </a:extLst>
+                    </a:blip>
+                    <a:srcRect/>
+                    <a:stretch>
+                      <a:fillRect/>
+                    </a:stretch>
+                  </pic:blipFill>
+                  <pic:spPr bwMode="auto">
+                    <a:xfrm>
+                      <a:off x="0" y="0"/>
+                      <a:ext cx="6305550" cy="3152775"/>
+                    </a:xfrm>
+                    <a:prstGeom prst="rect">
+                      <a:avLst/>
+                    </a:prstGeom>
+                    <a:noFill/>
+                    <a:ln>
+                      <a:noFill/>
+                    </a:ln>
+                  </pic:spPr>
+                </pic:pic>
+              </a:graphicData>
+            </a:graphic>
+            <wp14:sizeRelH relativeFrom="page">
+              <wp14:pctWidth>0</wp14:pctWidth>
+            </wp14:sizeRelH>
+            <wp14:sizeRelV relativeFrom="page">
+              <wp14:pctHeight>0</wp14:pctHeight>
+            </wp14:sizeRelV>
+          </wp:anchor>
+        </w:drawing>
+      </w:r>
+      <w:r>
+        <w:t>Mean of error signal for 6 bit quantization is 3.7631</w:t>
+      </w:r>
+    </w:p>
+    <w:p/>
+    <w:p>
+      <w:pPr>
+        <w:ind w:left="708" w:firstLine="708"/>
+      </w:pPr>
+      <w:r>
+        <w:t>Figure : Original , decoded and error signals for 6 bit quantization</w:t>
+      </w:r>
+    </w:p>
+    <w:p/>
+    <w:p/>
+    <w:p/>
+    <w:p/>
+    <w:p/>
+    <w:p/>
+    <w:p/>
+    <w:p/>
+    <w:p/>
+    <w:p/>
+    <w:p/>
+    <w:p/>
+    <w:p/>
+    <w:p>
+      <w:pPr>
+        <w:ind w:firstLine="720"/>
+      </w:pPr>
+      <w:bookmarkStart w:id="0" w:name="_GoBack"/>
+      <w:bookmarkEnd w:id="0"/>
+      <w:r>
+        <w:lastRenderedPageBreak/>
+        <w:t>Mean of error signal for 4 bit quantization is 59.2653</w:t>
+      </w:r>
+    </w:p>
+    <w:p>
+      <w:r>
+        <w:rPr>
+          <w:noProof/>
+        </w:rPr>
+        <w:drawing>
+          <wp:anchor distT="0" distB="0" distL="114300" distR="114300" simplePos="0" relativeHeight="251661312" behindDoc="0" locked="0" layoutInCell="1" allowOverlap="1" wp14:anchorId="72372A49" wp14:editId="495E15A6">
+            <wp:simplePos x="0" y="0"/>
+            <wp:positionH relativeFrom="column">
+              <wp:posOffset>5080</wp:posOffset>
+            </wp:positionH>
+            <wp:positionV relativeFrom="paragraph">
+              <wp:posOffset>181610</wp:posOffset>
+            </wp:positionV>
+            <wp:extent cx="5385435" cy="3019425"/>
+            <wp:effectExtent l="0" t="0" r="0" b="0"/>
+            <wp:wrapSquare wrapText="bothSides"/>
+            <wp:docPr id="8" name="Resim 8"/>
+            <wp:cNvGraphicFramePr>
+              <a:graphicFrameLocks xmlns:a="http://schemas.openxmlformats.org/drawingml/2006/main" noChangeAspect="1"/>
+            </wp:cNvGraphicFramePr>
+            <a:graphic xmlns:a="http://schemas.openxmlformats.org/drawingml/2006/main">
+              <a:graphicData uri="http://schemas.openxmlformats.org/drawingml/2006/picture">
+                <pic:pic xmlns:pic="http://schemas.openxmlformats.org/drawingml/2006/picture">
+                  <pic:nvPicPr>
+                    <pic:cNvPr id="0" name="Picture 4"/>
+                    <pic:cNvPicPr>
+                      <a:picLocks noChangeAspect="1" noChangeArrowheads="1"/>
+                    </pic:cNvPicPr>
+                  </pic:nvPicPr>
+                  <pic:blipFill>
+                    <a:blip r:embed="rId32">
+                      <a:extLst>
+                        <a:ext uri="{28A0092B-C50C-407E-A947-70E740481C1C}">
+                          <a14:useLocalDpi xmlns:a14="http://schemas.microsoft.com/office/drawing/2010/main" val="0"/>
+                        </a:ext>
+                      </a:extLst>
+                    </a:blip>
+                    <a:srcRect/>
+                    <a:stretch>
+                      <a:fillRect/>
+                    </a:stretch>
+                  </pic:blipFill>
+                  <pic:spPr bwMode="auto">
+                    <a:xfrm>
+                      <a:off x="0" y="0"/>
+                      <a:ext cx="5385435" cy="3019425"/>
+                    </a:xfrm>
+                    <a:prstGeom prst="rect">
+                      <a:avLst/>
+                    </a:prstGeom>
+                    <a:noFill/>
+                    <a:ln>
+                      <a:noFill/>
+                    </a:ln>
+                  </pic:spPr>
+                </pic:pic>
+              </a:graphicData>
+            </a:graphic>
+            <wp14:sizeRelH relativeFrom="page">
+              <wp14:pctWidth>0</wp14:pctWidth>
+            </wp14:sizeRelH>
+            <wp14:sizeRelV relativeFrom="page">
+              <wp14:pctHeight>0</wp14:pctHeight>
+            </wp14:sizeRelV>
+          </wp:anchor>
+        </w:drawing>
+      </w:r>
+    </w:p>
+    <w:p/>
+    <w:p/>
+    <w:p/>
+    <w:p/>
+    <w:p/>
+    <w:p/>
+    <w:p/>
+    <w:p/>
+    <w:p/>
+    <w:p/>
+    <w:p>
+      <w:pPr>
+        <w:ind w:left="708" w:firstLine="708"/>
+      </w:pPr>
+      <w:r>
+        <w:t>Figure : Original , decoded and error signals for 4 bit quantization</w:t>
+      </w:r>
+    </w:p>
+    <w:p/>
+    <w:p>
+      <w:r>
+        <w:t>Resulting number of bits for the same signal is :</w:t>
+      </w:r>
+    </w:p>
+    <w:p>
+      <w:r>
+        <w:t>For 8 bit quantization : 48000*5*8= 1920000 bits</w:t>
+      </w:r>
+    </w:p>
+    <w:p>
+      <w:r>
+        <w:t>For 6 bit quantization : 48000*5*6= 1440000 bits</w:t>
+      </w:r>
+    </w:p>
+    <w:p>
+      <w:r>
+        <w:t>For 4 bit quantization : 48000*5*4= 960000  bits</w:t>
+      </w:r>
+    </w:p>
+    <w:p/>
+    <w:p/>
+    <w:p/>
+    <w:p/>
+    <w:p>
+      <w:pPr>
+        <w:pStyle w:val="ListeParagraf"/>
+      </w:pPr>
+    </w:p>
+    <w:p>
+      <w:pPr>
+        <w:pStyle w:val="ListeParagraf"/>
+        <w:jc w:val="center"/>
+      </w:pPr>
+    </w:p>
+    <w:p>
+      <w:pPr>
+        <w:pStyle w:val="ListeParagraf"/>
+      </w:pPr>
+    </w:p>
+    <w:p>
+      <w:pPr>
+        <w:pStyle w:val="ListeParagraf"/>
       </w:pPr>
     </w:p>
     <w:sectPr>
@@ -1574,9 +1895,59 @@
 </w:document>
 </file>
 
+<file path=word/endnotes.xml><?xml version="1.0" encoding="utf-8"?>
+<w:endnotes xmlns:wpc="http://schemas.microsoft.com/office/word/2010/wordprocessingCanvas" xmlns:cx="http://schemas.microsoft.com/office/drawing/2014/chartex" xmlns:cx1="http://schemas.microsoft.com/office/drawing/2015/9/8/chartex" xmlns:cx2="http://schemas.microsoft.com/office/drawing/2015/10/21/chartex" xmlns:cx3="http://schemas.microsoft.com/office/drawing/2016/5/9/chartex" xmlns:cx4="http://schemas.microsoft.com/office/drawing/2016/5/10/chartex" xmlns:cx5="http://schemas.microsoft.com/office/drawing/2016/5/11/chartex" xmlns:cx6="http://schemas.microsoft.com/office/drawing/2016/5/12/chartex" xmlns:cx7="http://schemas.microsoft.com/office/drawing/2016/5/13/chartex" xmlns:cx8="http://schemas.microsoft.com/office/drawing/2016/5/14/chartex" xmlns:mc="http://schemas.openxmlformats.org/markup-compatibility/2006" xmlns:aink="http://schemas.microsoft.com/office/drawing/2016/ink" xmlns:am3d="http://schemas.microsoft.com/office/drawing/2017/model3d" xmlns:o="urn:schemas-microsoft-com:office:office" xmlns:r="http://schemas.openxmlformats.org/officeDocument/2006/relationships" xmlns:m="http://schemas.openxmlformats.org/officeDocument/2006/math" xmlns:v="urn:schemas-microsoft-com:vml" xmlns:wp14="http://schemas.microsoft.com/office/word/2010/wordprocessingDrawing" xmlns:wp="http://schemas.openxmlformats.org/drawingml/2006/wordprocessingDrawing" xmlns:w10="urn:schemas-microsoft-com:office:word" xmlns:w="http://schemas.openxmlformats.org/wordprocessingml/2006/main" xmlns:w14="http://schemas.microsoft.com/office/word/2010/wordml" xmlns:w15="http://schemas.microsoft.com/office/word/2012/wordml" xmlns:w16cid="http://schemas.microsoft.com/office/word/2016/wordml/cid" xmlns:w16se="http://schemas.microsoft.com/office/word/2015/wordml/symex" xmlns:wpg="http://schemas.microsoft.com/office/word/2010/wordprocessingGroup" xmlns:wpi="http://schemas.microsoft.com/office/word/2010/wordprocessingInk" xmlns:wne="http://schemas.microsoft.com/office/word/2006/wordml" xmlns:wps="http://schemas.microsoft.com/office/word/2010/wordprocessingShape" mc:Ignorable="w14 w15 w16se w16cid wp14">
+  <w:endnote w:type="separator" w:id="-1">
+    <w:p>
+      <w:pPr>
+        <w:spacing w:after="0" w:line="240" w:lineRule="auto"/>
+      </w:pPr>
+      <w:r>
+        <w:separator/>
+      </w:r>
+    </w:p>
+  </w:endnote>
+  <w:endnote w:type="continuationSeparator" w:id="0">
+    <w:p>
+      <w:pPr>
+        <w:spacing w:after="0" w:line="240" w:lineRule="auto"/>
+      </w:pPr>
+      <w:r>
+        <w:continuationSeparator/>
+      </w:r>
+    </w:p>
+  </w:endnote>
+</w:endnotes>
+</file>
+
+<file path=word/footnotes.xml><?xml version="1.0" encoding="utf-8"?>
+<w:footnotes xmlns:wpc="http://schemas.microsoft.com/office/word/2010/wordprocessingCanvas" xmlns:cx="http://schemas.microsoft.com/office/drawing/2014/chartex" xmlns:cx1="http://schemas.microsoft.com/office/drawing/2015/9/8/chartex" xmlns:cx2="http://schemas.microsoft.com/office/drawing/2015/10/21/chartex" xmlns:cx3="http://schemas.microsoft.com/office/drawing/2016/5/9/chartex" xmlns:cx4="http://schemas.microsoft.com/office/drawing/2016/5/10/chartex" xmlns:cx5="http://schemas.microsoft.com/office/drawing/2016/5/11/chartex" xmlns:cx6="http://schemas.microsoft.com/office/drawing/2016/5/12/chartex" xmlns:cx7="http://schemas.microsoft.com/office/drawing/2016/5/13/chartex" xmlns:cx8="http://schemas.microsoft.com/office/drawing/2016/5/14/chartex" xmlns:mc="http://schemas.openxmlformats.org/markup-compatibility/2006" xmlns:aink="http://schemas.microsoft.com/office/drawing/2016/ink" xmlns:am3d="http://schemas.microsoft.com/office/drawing/2017/model3d" xmlns:o="urn:schemas-microsoft-com:office:office" xmlns:r="http://schemas.openxmlformats.org/officeDocument/2006/relationships" xmlns:m="http://schemas.openxmlformats.org/officeDocument/2006/math" xmlns:v="urn:schemas-microsoft-com:vml" xmlns:wp14="http://schemas.microsoft.com/office/word/2010/wordprocessingDrawing" xmlns:wp="http://schemas.openxmlformats.org/drawingml/2006/wordprocessingDrawing" xmlns:w10="urn:schemas-microsoft-com:office:word" xmlns:w="http://schemas.openxmlformats.org/wordprocessingml/2006/main" xmlns:w14="http://schemas.microsoft.com/office/word/2010/wordml" xmlns:w15="http://schemas.microsoft.com/office/word/2012/wordml" xmlns:w16cid="http://schemas.microsoft.com/office/word/2016/wordml/cid" xmlns:w16se="http://schemas.microsoft.com/office/word/2015/wordml/symex" xmlns:wpg="http://schemas.microsoft.com/office/word/2010/wordprocessingGroup" xmlns:wpi="http://schemas.microsoft.com/office/word/2010/wordprocessingInk" xmlns:wne="http://schemas.microsoft.com/office/word/2006/wordml" xmlns:wps="http://schemas.microsoft.com/office/word/2010/wordprocessingShape" mc:Ignorable="w14 w15 w16se w16cid wp14">
+  <w:footnote w:type="separator" w:id="-1">
+    <w:p>
+      <w:pPr>
+        <w:spacing w:after="0" w:line="240" w:lineRule="auto"/>
+      </w:pPr>
+      <w:r>
+        <w:separator/>
+      </w:r>
+    </w:p>
+  </w:footnote>
+  <w:footnote w:type="continuationSeparator" w:id="0">
+    <w:p>
+      <w:pPr>
+        <w:spacing w:after="0" w:line="240" w:lineRule="auto"/>
+      </w:pPr>
+      <w:r>
+        <w:continuationSeparator/>
+      </w:r>
+    </w:p>
+  </w:footnote>
+</w:footnotes>
+</file>
+
 <file path=word/numbering.xml><?xml version="1.0" encoding="utf-8"?>
-<w:numbering xmlns:wpc="http://schemas.microsoft.com/office/word/2010/wordprocessingCanvas" xmlns:mc="http://schemas.openxmlformats.org/markup-compatibility/2006" xmlns:o="urn:schemas-microsoft-com:office:office" xmlns:r="http://schemas.openxmlformats.org/officeDocument/2006/relationships" xmlns:m="http://schemas.openxmlformats.org/officeDocument/2006/math" xmlns:v="urn:schemas-microsoft-com:vml" xmlns:wp14="http://schemas.microsoft.com/office/word/2010/wordprocessingDrawing" xmlns:wp="http://schemas.openxmlformats.org/drawingml/2006/wordprocessingDrawing" xmlns:w10="urn:schemas-microsoft-com:office:word" xmlns:w="http://schemas.openxmlformats.org/wordprocessingml/2006/main" xmlns:w14="http://schemas.microsoft.com/office/word/2010/wordml" xmlns:wpg="http://schemas.microsoft.com/office/word/2010/wordprocessingGroup" xmlns:wpi="http://schemas.microsoft.com/office/word/2010/wordprocessingInk" xmlns:wne="http://schemas.microsoft.com/office/word/2006/wordml" xmlns:wps="http://schemas.microsoft.com/office/word/2010/wordprocessingShape" mc:Ignorable="w14 wp14">
-  <w:abstractNum w:abstractNumId="0">
+<w:numbering xmlns:wpc="http://schemas.microsoft.com/office/word/2010/wordprocessingCanvas" xmlns:cx="http://schemas.microsoft.com/office/drawing/2014/chartex" xmlns:cx1="http://schemas.microsoft.com/office/drawing/2015/9/8/chartex" xmlns:cx2="http://schemas.microsoft.com/office/drawing/2015/10/21/chartex" xmlns:cx3="http://schemas.microsoft.com/office/drawing/2016/5/9/chartex" xmlns:cx4="http://schemas.microsoft.com/office/drawing/2016/5/10/chartex" xmlns:cx5="http://schemas.microsoft.com/office/drawing/2016/5/11/chartex" xmlns:cx6="http://schemas.microsoft.com/office/drawing/2016/5/12/chartex" xmlns:cx7="http://schemas.microsoft.com/office/drawing/2016/5/13/chartex" xmlns:cx8="http://schemas.microsoft.com/office/drawing/2016/5/14/chartex" xmlns:mc="http://schemas.openxmlformats.org/markup-compatibility/2006" xmlns:aink="http://schemas.microsoft.com/office/drawing/2016/ink" xmlns:am3d="http://schemas.microsoft.com/office/drawing/2017/model3d" xmlns:o="urn:schemas-microsoft-com:office:office" xmlns:r="http://schemas.openxmlformats.org/officeDocument/2006/relationships" xmlns:m="http://schemas.openxmlformats.org/officeDocument/2006/math" xmlns:v="urn:schemas-microsoft-com:vml" xmlns:wp14="http://schemas.microsoft.com/office/word/2010/wordprocessingDrawing" xmlns:wp="http://schemas.openxmlformats.org/drawingml/2006/wordprocessingDrawing" xmlns:w10="urn:schemas-microsoft-com:office:word" xmlns:w="http://schemas.openxmlformats.org/wordprocessingml/2006/main" xmlns:w14="http://schemas.microsoft.com/office/word/2010/wordml" xmlns:w15="http://schemas.microsoft.com/office/word/2012/wordml" xmlns:w16cid="http://schemas.microsoft.com/office/word/2016/wordml/cid" xmlns:w16se="http://schemas.microsoft.com/office/word/2015/wordml/symex" xmlns:wpg="http://schemas.microsoft.com/office/word/2010/wordprocessingGroup" xmlns:wpi="http://schemas.microsoft.com/office/word/2010/wordprocessingInk" xmlns:wne="http://schemas.microsoft.com/office/word/2006/wordml" xmlns:wps="http://schemas.microsoft.com/office/word/2010/wordprocessingShape" mc:Ignorable="w14 w15 w16se w16cid wp14">
+  <w:abstractNum w:abstractNumId="0" w15:restartNumberingAfterBreak="0">
     <w:nsid w:val="5A717CF6"/>
     <w:multiLevelType w:val="hybridMultilevel"/>
     <w:tmpl w:val="ED347E4A"/>
@@ -1689,7 +2060,7 @@
       </w:rPr>
     </w:lvl>
   </w:abstractNum>
-  <w:abstractNum w:abstractNumId="1">
+  <w:abstractNum w:abstractNumId="1" w15:restartNumberingAfterBreak="0">
     <w:nsid w:val="62824E7B"/>
     <w:multiLevelType w:val="hybridMultilevel"/>
     <w:tmpl w:val="D2A0D406"/>
@@ -1778,7 +2149,7 @@
       </w:pPr>
     </w:lvl>
   </w:abstractNum>
-  <w:abstractNum w:abstractNumId="2">
+  <w:abstractNum w:abstractNumId="2" w15:restartNumberingAfterBreak="0">
     <w:nsid w:val="73030129"/>
     <w:multiLevelType w:val="hybridMultilevel"/>
     <w:tmpl w:val="1DA83798"/>
@@ -1891,7 +2262,7 @@
       </w:rPr>
     </w:lvl>
   </w:abstractNum>
-  <w:abstractNum w:abstractNumId="3">
+  <w:abstractNum w:abstractNumId="3" w15:restartNumberingAfterBreak="0">
     <w:nsid w:val="74761C2A"/>
     <w:multiLevelType w:val="hybridMultilevel"/>
     <w:tmpl w:val="38F0DFEA"/>
@@ -1996,7 +2367,7 @@
 </file>
 
 <file path=word/styles.xml><?xml version="1.0" encoding="utf-8"?>
-<w:styles xmlns:mc="http://schemas.openxmlformats.org/markup-compatibility/2006" xmlns:r="http://schemas.openxmlformats.org/officeDocument/2006/relationships" xmlns:w="http://schemas.openxmlformats.org/wordprocessingml/2006/main" xmlns:w14="http://schemas.microsoft.com/office/word/2010/wordml" mc:Ignorable="w14">
+<w:styles xmlns:mc="http://schemas.openxmlformats.org/markup-compatibility/2006" xmlns:r="http://schemas.openxmlformats.org/officeDocument/2006/relationships" xmlns:w="http://schemas.openxmlformats.org/wordprocessingml/2006/main" xmlns:w14="http://schemas.microsoft.com/office/word/2010/wordml" xmlns:w15="http://schemas.microsoft.com/office/word/2012/wordml" xmlns:w16cid="http://schemas.microsoft.com/office/word/2016/wordml/cid" xmlns:w16se="http://schemas.microsoft.com/office/word/2015/wordml/symex" mc:Ignorable="w14 w15 w16se w16cid">
   <w:docDefaults>
     <w:rPrDefault>
       <w:rPr>
@@ -2012,144 +2383,382 @@
       </w:pPr>
     </w:pPrDefault>
   </w:docDefaults>
-  <w:latentStyles w:defLockedState="0" w:defUIPriority="99" w:defSemiHidden="1" w:defUnhideWhenUsed="1" w:defQFormat="0" w:count="267">
-    <w:lsdException w:name="Normal" w:semiHidden="0" w:uiPriority="0" w:unhideWhenUsed="0" w:qFormat="1"/>
-    <w:lsdException w:name="heading 1" w:semiHidden="0" w:uiPriority="9" w:unhideWhenUsed="0" w:qFormat="1"/>
-    <w:lsdException w:name="heading 2" w:uiPriority="9" w:qFormat="1"/>
-    <w:lsdException w:name="heading 3" w:uiPriority="9" w:qFormat="1"/>
-    <w:lsdException w:name="heading 4" w:uiPriority="9" w:qFormat="1"/>
-    <w:lsdException w:name="heading 5" w:uiPriority="9" w:qFormat="1"/>
-    <w:lsdException w:name="heading 6" w:uiPriority="9" w:qFormat="1"/>
-    <w:lsdException w:name="heading 7" w:uiPriority="9" w:qFormat="1"/>
-    <w:lsdException w:name="heading 8" w:uiPriority="9" w:qFormat="1"/>
-    <w:lsdException w:name="heading 9" w:uiPriority="9" w:qFormat="1"/>
-    <w:lsdException w:name="toc 1" w:uiPriority="39"/>
-    <w:lsdException w:name="toc 2" w:uiPriority="39"/>
-    <w:lsdException w:name="toc 3" w:uiPriority="39"/>
-    <w:lsdException w:name="toc 4" w:uiPriority="39"/>
-    <w:lsdException w:name="toc 5" w:uiPriority="39"/>
-    <w:lsdException w:name="toc 6" w:uiPriority="39"/>
-    <w:lsdException w:name="toc 7" w:uiPriority="39"/>
-    <w:lsdException w:name="toc 8" w:uiPriority="39"/>
-    <w:lsdException w:name="toc 9" w:uiPriority="39"/>
-    <w:lsdException w:name="caption" w:uiPriority="35" w:qFormat="1"/>
-    <w:lsdException w:name="Title" w:semiHidden="0" w:uiPriority="10" w:unhideWhenUsed="0" w:qFormat="1"/>
-    <w:lsdException w:name="Default Paragraph Font" w:uiPriority="1"/>
-    <w:lsdException w:name="Subtitle" w:semiHidden="0" w:uiPriority="11" w:unhideWhenUsed="0" w:qFormat="1"/>
-    <w:lsdException w:name="Strong" w:semiHidden="0" w:uiPriority="22" w:unhideWhenUsed="0" w:qFormat="1"/>
-    <w:lsdException w:name="Emphasis" w:semiHidden="0" w:uiPriority="20" w:unhideWhenUsed="0" w:qFormat="1"/>
-    <w:lsdException w:name="Table Grid" w:semiHidden="0" w:uiPriority="59" w:unhideWhenUsed="0"/>
-    <w:lsdException w:name="Placeholder Text" w:unhideWhenUsed="0"/>
-    <w:lsdException w:name="No Spacing" w:semiHidden="0" w:uiPriority="1" w:unhideWhenUsed="0" w:qFormat="1"/>
-    <w:lsdException w:name="Light Shading" w:semiHidden="0" w:uiPriority="60" w:unhideWhenUsed="0"/>
-    <w:lsdException w:name="Light List" w:semiHidden="0" w:uiPriority="61" w:unhideWhenUsed="0"/>
-    <w:lsdException w:name="Light Grid" w:semiHidden="0" w:uiPriority="62" w:unhideWhenUsed="0"/>
-    <w:lsdException w:name="Medium Shading 1" w:semiHidden="0" w:uiPriority="63" w:unhideWhenUsed="0"/>
-    <w:lsdException w:name="Medium Shading 2" w:semiHidden="0" w:uiPriority="64" w:unhideWhenUsed="0"/>
-    <w:lsdException w:name="Medium List 1" w:semiHidden="0" w:uiPriority="65" w:unhideWhenUsed="0"/>
-    <w:lsdException w:name="Medium List 2" w:semiHidden="0" w:uiPriority="66" w:unhideWhenUsed="0"/>
-    <w:lsdException w:name="Medium Grid 1" w:semiHidden="0" w:uiPriority="67" w:unhideWhenUsed="0"/>
-    <w:lsdException w:name="Medium Grid 2" w:semiHidden="0" w:uiPriority="68" w:unhideWhenUsed="0"/>
-    <w:lsdException w:name="Medium Grid 3" w:semiHidden="0" w:uiPriority="69" w:unhideWhenUsed="0"/>
-    <w:lsdException w:name="Dark List" w:semiHidden="0" w:uiPriority="70" w:unhideWhenUsed="0"/>
-    <w:lsdException w:name="Colorful Shading" w:semiHidden="0" w:uiPriority="71" w:unhideWhenUsed="0"/>
-    <w:lsdException w:name="Colorful List" w:semiHidden="0" w:uiPriority="72" w:unhideWhenUsed="0"/>
-    <w:lsdException w:name="Colorful Grid" w:semiHidden="0" w:uiPriority="73" w:unhideWhenUsed="0"/>
-    <w:lsdException w:name="Light Shading Accent 1" w:semiHidden="0" w:uiPriority="60" w:unhideWhenUsed="0"/>
-    <w:lsdException w:name="Light List Accent 1" w:semiHidden="0" w:uiPriority="61" w:unhideWhenUsed="0"/>
-    <w:lsdException w:name="Light Grid Accent 1" w:semiHidden="0" w:uiPriority="62" w:unhideWhenUsed="0"/>
-    <w:lsdException w:name="Medium Shading 1 Accent 1" w:semiHidden="0" w:uiPriority="63" w:unhideWhenUsed="0"/>
-    <w:lsdException w:name="Medium Shading 2 Accent 1" w:semiHidden="0" w:uiPriority="64" w:unhideWhenUsed="0"/>
-    <w:lsdException w:name="Medium List 1 Accent 1" w:semiHidden="0" w:uiPriority="65" w:unhideWhenUsed="0"/>
-    <w:lsdException w:name="Revision" w:unhideWhenUsed="0"/>
-    <w:lsdException w:name="List Paragraph" w:semiHidden="0" w:uiPriority="34" w:unhideWhenUsed="0" w:qFormat="1"/>
-    <w:lsdException w:name="Quote" w:semiHidden="0" w:uiPriority="29" w:unhideWhenUsed="0" w:qFormat="1"/>
-    <w:lsdException w:name="Intense Quote" w:semiHidden="0" w:uiPriority="30" w:unhideWhenUsed="0" w:qFormat="1"/>
-    <w:lsdException w:name="Medium List 2 Accent 1" w:semiHidden="0" w:uiPriority="66" w:unhideWhenUsed="0"/>
-    <w:lsdException w:name="Medium Grid 1 Accent 1" w:semiHidden="0" w:uiPriority="67" w:unhideWhenUsed="0"/>
-    <w:lsdException w:name="Medium Grid 2 Accent 1" w:semiHidden="0" w:uiPriority="68" w:unhideWhenUsed="0"/>
-    <w:lsdException w:name="Medium Grid 3 Accent 1" w:semiHidden="0" w:uiPriority="69" w:unhideWhenUsed="0"/>
-    <w:lsdException w:name="Dark List Accent 1" w:semiHidden="0" w:uiPriority="70" w:unhideWhenUsed="0"/>
-    <w:lsdException w:name="Colorful Shading Accent 1" w:semiHidden="0" w:uiPriority="71" w:unhideWhenUsed="0"/>
-    <w:lsdException w:name="Colorful List Accent 1" w:semiHidden="0" w:uiPriority="72" w:unhideWhenUsed="0"/>
-    <w:lsdException w:name="Colorful Grid Accent 1" w:semiHidden="0" w:uiPriority="73" w:unhideWhenUsed="0"/>
-    <w:lsdException w:name="Light Shading Accent 2" w:semiHidden="0" w:uiPriority="60" w:unhideWhenUsed="0"/>
-    <w:lsdException w:name="Light List Accent 2" w:semiHidden="0" w:uiPriority="61" w:unhideWhenUsed="0"/>
-    <w:lsdException w:name="Light Grid Accent 2" w:semiHidden="0" w:uiPriority="62" w:unhideWhenUsed="0"/>
-    <w:lsdException w:name="Medium Shading 1 Accent 2" w:semiHidden="0" w:uiPriority="63" w:unhideWhenUsed="0"/>
-    <w:lsdException w:name="Medium Shading 2 Accent 2" w:semiHidden="0" w:uiPriority="64" w:unhideWhenUsed="0"/>
-    <w:lsdException w:name="Medium List 1 Accent 2" w:semiHidden="0" w:uiPriority="65" w:unhideWhenUsed="0"/>
-    <w:lsdException w:name="Medium List 2 Accent 2" w:semiHidden="0" w:uiPriority="66" w:unhideWhenUsed="0"/>
-    <w:lsdException w:name="Medium Grid 1 Accent 2" w:semiHidden="0" w:uiPriority="67" w:unhideWhenUsed="0"/>
-    <w:lsdException w:name="Medium Grid 2 Accent 2" w:semiHidden="0" w:uiPriority="68" w:unhideWhenUsed="0"/>
-    <w:lsdException w:name="Medium Grid 3 Accent 2" w:semiHidden="0" w:uiPriority="69" w:unhideWhenUsed="0"/>
-    <w:lsdException w:name="Dark List Accent 2" w:semiHidden="0" w:uiPriority="70" w:unhideWhenUsed="0"/>
-    <w:lsdException w:name="Colorful Shading Accent 2" w:semiHidden="0" w:uiPriority="71" w:unhideWhenUsed="0"/>
-    <w:lsdException w:name="Colorful List Accent 2" w:semiHidden="0" w:uiPriority="72" w:unhideWhenUsed="0"/>
-    <w:lsdException w:name="Colorful Grid Accent 2" w:semiHidden="0" w:uiPriority="73" w:unhideWhenUsed="0"/>
-    <w:lsdException w:name="Light Shading Accent 3" w:semiHidden="0" w:uiPriority="60" w:unhideWhenUsed="0"/>
-    <w:lsdException w:name="Light List Accent 3" w:semiHidden="0" w:uiPriority="61" w:unhideWhenUsed="0"/>
-    <w:lsdException w:name="Light Grid Accent 3" w:semiHidden="0" w:uiPriority="62" w:unhideWhenUsed="0"/>
-    <w:lsdException w:name="Medium Shading 1 Accent 3" w:semiHidden="0" w:uiPriority="63" w:unhideWhenUsed="0"/>
-    <w:lsdException w:name="Medium Shading 2 Accent 3" w:semiHidden="0" w:uiPriority="64" w:unhideWhenUsed="0"/>
-    <w:lsdException w:name="Medium List 1 Accent 3" w:semiHidden="0" w:uiPriority="65" w:unhideWhenUsed="0"/>
-    <w:lsdException w:name="Medium List 2 Accent 3" w:semiHidden="0" w:uiPriority="66" w:unhideWhenUsed="0"/>
-    <w:lsdException w:name="Medium Grid 1 Accent 3" w:semiHidden="0" w:uiPriority="67" w:unhideWhenUsed="0"/>
-    <w:lsdException w:name="Medium Grid 2 Accent 3" w:semiHidden="0" w:uiPriority="68" w:unhideWhenUsed="0"/>
-    <w:lsdException w:name="Medium Grid 3 Accent 3" w:semiHidden="0" w:uiPriority="69" w:unhideWhenUsed="0"/>
-    <w:lsdException w:name="Dark List Accent 3" w:semiHidden="0" w:uiPriority="70" w:unhideWhenUsed="0"/>
-    <w:lsdException w:name="Colorful Shading Accent 3" w:semiHidden="0" w:uiPriority="71" w:unhideWhenUsed="0"/>
-    <w:lsdException w:name="Colorful List Accent 3" w:semiHidden="0" w:uiPriority="72" w:unhideWhenUsed="0"/>
-    <w:lsdException w:name="Colorful Grid Accent 3" w:semiHidden="0" w:uiPriority="73" w:unhideWhenUsed="0"/>
-    <w:lsdException w:name="Light Shading Accent 4" w:semiHidden="0" w:uiPriority="60" w:unhideWhenUsed="0"/>
-    <w:lsdException w:name="Light List Accent 4" w:semiHidden="0" w:uiPriority="61" w:unhideWhenUsed="0"/>
-    <w:lsdException w:name="Light Grid Accent 4" w:semiHidden="0" w:uiPriority="62" w:unhideWhenUsed="0"/>
-    <w:lsdException w:name="Medium Shading 1 Accent 4" w:semiHidden="0" w:uiPriority="63" w:unhideWhenUsed="0"/>
-    <w:lsdException w:name="Medium Shading 2 Accent 4" w:semiHidden="0" w:uiPriority="64" w:unhideWhenUsed="0"/>
-    <w:lsdException w:name="Medium List 1 Accent 4" w:semiHidden="0" w:uiPriority="65" w:unhideWhenUsed="0"/>
-    <w:lsdException w:name="Medium List 2 Accent 4" w:semiHidden="0" w:uiPriority="66" w:unhideWhenUsed="0"/>
-    <w:lsdException w:name="Medium Grid 1 Accent 4" w:semiHidden="0" w:uiPriority="67" w:unhideWhenUsed="0"/>
-    <w:lsdException w:name="Medium Grid 2 Accent 4" w:semiHidden="0" w:uiPriority="68" w:unhideWhenUsed="0"/>
-    <w:lsdException w:name="Medium Grid 3 Accent 4" w:semiHidden="0" w:uiPriority="69" w:unhideWhenUsed="0"/>
-    <w:lsdException w:name="Dark List Accent 4" w:semiHidden="0" w:uiPriority="70" w:unhideWhenUsed="0"/>
-    <w:lsdException w:name="Colorful Shading Accent 4" w:semiHidden="0" w:uiPriority="71" w:unhideWhenUsed="0"/>
-    <w:lsdException w:name="Colorful List Accent 4" w:semiHidden="0" w:uiPriority="72" w:unhideWhenUsed="0"/>
-    <w:lsdException w:name="Colorful Grid Accent 4" w:semiHidden="0" w:uiPriority="73" w:unhideWhenUsed="0"/>
-    <w:lsdException w:name="Light Shading Accent 5" w:semiHidden="0" w:uiPriority="60" w:unhideWhenUsed="0"/>
-    <w:lsdException w:name="Light List Accent 5" w:semiHidden="0" w:uiPriority="61" w:unhideWhenUsed="0"/>
-    <w:lsdException w:name="Light Grid Accent 5" w:semiHidden="0" w:uiPriority="62" w:unhideWhenUsed="0"/>
-    <w:lsdException w:name="Medium Shading 1 Accent 5" w:semiHidden="0" w:uiPriority="63" w:unhideWhenUsed="0"/>
-    <w:lsdException w:name="Medium Shading 2 Accent 5" w:semiHidden="0" w:uiPriority="64" w:unhideWhenUsed="0"/>
-    <w:lsdException w:name="Medium List 1 Accent 5" w:semiHidden="0" w:uiPriority="65" w:unhideWhenUsed="0"/>
-    <w:lsdException w:name="Medium List 2 Accent 5" w:semiHidden="0" w:uiPriority="66" w:unhideWhenUsed="0"/>
-    <w:lsdException w:name="Medium Grid 1 Accent 5" w:semiHidden="0" w:uiPriority="67" w:unhideWhenUsed="0"/>
-    <w:lsdException w:name="Medium Grid 2 Accent 5" w:semiHidden="0" w:uiPriority="68" w:unhideWhenUsed="0"/>
-    <w:lsdException w:name="Medium Grid 3 Accent 5" w:semiHidden="0" w:uiPriority="69" w:unhideWhenUsed="0"/>
-    <w:lsdException w:name="Dark List Accent 5" w:semiHidden="0" w:uiPriority="70" w:unhideWhenUsed="0"/>
-    <w:lsdException w:name="Colorful Shading Accent 5" w:semiHidden="0" w:uiPriority="71" w:unhideWhenUsed="0"/>
-    <w:lsdException w:name="Colorful List Accent 5" w:semiHidden="0" w:uiPriority="72" w:unhideWhenUsed="0"/>
-    <w:lsdException w:name="Colorful Grid Accent 5" w:semiHidden="0" w:uiPriority="73" w:unhideWhenUsed="0"/>
-    <w:lsdException w:name="Light Shading Accent 6" w:semiHidden="0" w:uiPriority="60" w:unhideWhenUsed="0"/>
-    <w:lsdException w:name="Light List Accent 6" w:semiHidden="0" w:uiPriority="61" w:unhideWhenUsed="0"/>
-    <w:lsdException w:name="Light Grid Accent 6" w:semiHidden="0" w:uiPriority="62" w:unhideWhenUsed="0"/>
-    <w:lsdException w:name="Medium Shading 1 Accent 6" w:semiHidden="0" w:uiPriority="63" w:unhideWhenUsed="0"/>
-    <w:lsdException w:name="Medium Shading 2 Accent 6" w:semiHidden="0" w:uiPriority="64" w:unhideWhenUsed="0"/>
-    <w:lsdException w:name="Medium List 1 Accent 6" w:semiHidden="0" w:uiPriority="65" w:unhideWhenUsed="0"/>
-    <w:lsdException w:name="Medium List 2 Accent 6" w:semiHidden="0" w:uiPriority="66" w:unhideWhenUsed="0"/>
-    <w:lsdException w:name="Medium Grid 1 Accent 6" w:semiHidden="0" w:uiPriority="67" w:unhideWhenUsed="0"/>
-    <w:lsdException w:name="Medium Grid 2 Accent 6" w:semiHidden="0" w:uiPriority="68" w:unhideWhenUsed="0"/>
-    <w:lsdException w:name="Medium Grid 3 Accent 6" w:semiHidden="0" w:uiPriority="69" w:unhideWhenUsed="0"/>
-    <w:lsdException w:name="Dark List Accent 6" w:semiHidden="0" w:uiPriority="70" w:unhideWhenUsed="0"/>
-    <w:lsdException w:name="Colorful Shading Accent 6" w:semiHidden="0" w:uiPriority="71" w:unhideWhenUsed="0"/>
-    <w:lsdException w:name="Colorful List Accent 6" w:semiHidden="0" w:uiPriority="72" w:unhideWhenUsed="0"/>
-    <w:lsdException w:name="Colorful Grid Accent 6" w:semiHidden="0" w:uiPriority="73" w:unhideWhenUsed="0"/>
-    <w:lsdException w:name="Subtle Emphasis" w:semiHidden="0" w:uiPriority="19" w:unhideWhenUsed="0" w:qFormat="1"/>
-    <w:lsdException w:name="Intense Emphasis" w:semiHidden="0" w:uiPriority="21" w:unhideWhenUsed="0" w:qFormat="1"/>
-    <w:lsdException w:name="Subtle Reference" w:semiHidden="0" w:uiPriority="31" w:unhideWhenUsed="0" w:qFormat="1"/>
-    <w:lsdException w:name="Intense Reference" w:semiHidden="0" w:uiPriority="32" w:unhideWhenUsed="0" w:qFormat="1"/>
-    <w:lsdException w:name="Book Title" w:semiHidden="0" w:uiPriority="33" w:unhideWhenUsed="0" w:qFormat="1"/>
-    <w:lsdException w:name="Bibliography" w:uiPriority="37"/>
-    <w:lsdException w:name="TOC Heading" w:uiPriority="39" w:qFormat="1"/>
+  <w:latentStyles w:defLockedState="0" w:defUIPriority="99" w:defSemiHidden="0" w:defUnhideWhenUsed="0" w:defQFormat="0" w:count="375">
+    <w:lsdException w:name="Normal" w:uiPriority="0" w:qFormat="1"/>
+    <w:lsdException w:name="heading 1" w:uiPriority="9" w:qFormat="1"/>
+    <w:lsdException w:name="heading 2" w:semiHidden="1" w:uiPriority="9" w:unhideWhenUsed="1" w:qFormat="1"/>
+    <w:lsdException w:name="heading 3" w:semiHidden="1" w:uiPriority="9" w:unhideWhenUsed="1" w:qFormat="1"/>
+    <w:lsdException w:name="heading 4" w:semiHidden="1" w:uiPriority="9" w:unhideWhenUsed="1" w:qFormat="1"/>
+    <w:lsdException w:name="heading 5" w:semiHidden="1" w:uiPriority="9" w:unhideWhenUsed="1" w:qFormat="1"/>
+    <w:lsdException w:name="heading 6" w:semiHidden="1" w:uiPriority="9" w:unhideWhenUsed="1" w:qFormat="1"/>
+    <w:lsdException w:name="heading 7" w:semiHidden="1" w:uiPriority="9" w:unhideWhenUsed="1" w:qFormat="1"/>
+    <w:lsdException w:name="heading 8" w:semiHidden="1" w:uiPriority="9" w:unhideWhenUsed="1" w:qFormat="1"/>
+    <w:lsdException w:name="heading 9" w:semiHidden="1" w:uiPriority="9" w:unhideWhenUsed="1" w:qFormat="1"/>
+    <w:lsdException w:name="index 1" w:semiHidden="1" w:unhideWhenUsed="1"/>
+    <w:lsdException w:name="index 2" w:semiHidden="1" w:unhideWhenUsed="1"/>
+    <w:lsdException w:name="index 3" w:semiHidden="1" w:unhideWhenUsed="1"/>
+    <w:lsdException w:name="index 4" w:semiHidden="1" w:unhideWhenUsed="1"/>
+    <w:lsdException w:name="index 5" w:semiHidden="1" w:unhideWhenUsed="1"/>
+    <w:lsdException w:name="index 6" w:semiHidden="1" w:unhideWhenUsed="1"/>
+    <w:lsdException w:name="index 7" w:semiHidden="1" w:unhideWhenUsed="1"/>
+    <w:lsdException w:name="index 8" w:semiHidden="1" w:unhideWhenUsed="1"/>
+    <w:lsdException w:name="index 9" w:semiHidden="1" w:unhideWhenUsed="1"/>
+    <w:lsdException w:name="toc 1" w:semiHidden="1" w:uiPriority="39" w:unhideWhenUsed="1"/>
+    <w:lsdException w:name="toc 2" w:semiHidden="1" w:uiPriority="39" w:unhideWhenUsed="1"/>
+    <w:lsdException w:name="toc 3" w:semiHidden="1" w:uiPriority="39" w:unhideWhenUsed="1"/>
+    <w:lsdException w:name="toc 4" w:semiHidden="1" w:uiPriority="39" w:unhideWhenUsed="1"/>
+    <w:lsdException w:name="toc 5" w:semiHidden="1" w:uiPriority="39" w:unhideWhenUsed="1"/>
+    <w:lsdException w:name="toc 6" w:semiHidden="1" w:uiPriority="39" w:unhideWhenUsed="1"/>
+    <w:lsdException w:name="toc 7" w:semiHidden="1" w:uiPriority="39" w:unhideWhenUsed="1"/>
+    <w:lsdException w:name="toc 8" w:semiHidden="1" w:uiPriority="39" w:unhideWhenUsed="1"/>
+    <w:lsdException w:name="toc 9" w:semiHidden="1" w:uiPriority="39" w:unhideWhenUsed="1"/>
+    <w:lsdException w:name="Normal Indent" w:semiHidden="1" w:unhideWhenUsed="1"/>
+    <w:lsdException w:name="footnote text" w:semiHidden="1" w:unhideWhenUsed="1"/>
+    <w:lsdException w:name="annotation text" w:semiHidden="1" w:unhideWhenUsed="1"/>
+    <w:lsdException w:name="header" w:semiHidden="1" w:unhideWhenUsed="1"/>
+    <w:lsdException w:name="footer" w:semiHidden="1" w:unhideWhenUsed="1"/>
+    <w:lsdException w:name="index heading" w:semiHidden="1" w:unhideWhenUsed="1"/>
+    <w:lsdException w:name="caption" w:semiHidden="1" w:uiPriority="35" w:unhideWhenUsed="1" w:qFormat="1"/>
+    <w:lsdException w:name="table of figures" w:semiHidden="1" w:unhideWhenUsed="1"/>
+    <w:lsdException w:name="envelope address" w:semiHidden="1" w:unhideWhenUsed="1"/>
+    <w:lsdException w:name="envelope return" w:semiHidden="1" w:unhideWhenUsed="1"/>
+    <w:lsdException w:name="footnote reference" w:semiHidden="1" w:unhideWhenUsed="1"/>
+    <w:lsdException w:name="annotation reference" w:semiHidden="1" w:unhideWhenUsed="1"/>
+    <w:lsdException w:name="line number" w:semiHidden="1" w:unhideWhenUsed="1"/>
+    <w:lsdException w:name="page number" w:semiHidden="1" w:unhideWhenUsed="1"/>
+    <w:lsdException w:name="endnote reference" w:semiHidden="1" w:unhideWhenUsed="1"/>
+    <w:lsdException w:name="endnote text" w:semiHidden="1" w:unhideWhenUsed="1"/>
+    <w:lsdException w:name="table of authorities" w:semiHidden="1" w:unhideWhenUsed="1"/>
+    <w:lsdException w:name="macro" w:semiHidden="1" w:unhideWhenUsed="1"/>
+    <w:lsdException w:name="toa heading" w:semiHidden="1" w:unhideWhenUsed="1"/>
+    <w:lsdException w:name="List" w:semiHidden="1" w:unhideWhenUsed="1"/>
+    <w:lsdException w:name="List Bullet" w:semiHidden="1" w:unhideWhenUsed="1"/>
+    <w:lsdException w:name="List Number" w:semiHidden="1" w:unhideWhenUsed="1"/>
+    <w:lsdException w:name="List 2" w:semiHidden="1" w:unhideWhenUsed="1"/>
+    <w:lsdException w:name="List 3" w:semiHidden="1" w:unhideWhenUsed="1"/>
+    <w:lsdException w:name="List 4" w:semiHidden="1" w:unhideWhenUsed="1"/>
+    <w:lsdException w:name="List 5" w:semiHidden="1" w:unhideWhenUsed="1"/>
+    <w:lsdException w:name="List Bullet 2" w:semiHidden="1" w:unhideWhenUsed="1"/>
+    <w:lsdException w:name="List Bullet 3" w:semiHidden="1" w:unhideWhenUsed="1"/>
+    <w:lsdException w:name="List Bullet 4" w:semiHidden="1" w:unhideWhenUsed="1"/>
+    <w:lsdException w:name="List Bullet 5" w:semiHidden="1" w:unhideWhenUsed="1"/>
+    <w:lsdException w:name="List Number 2" w:semiHidden="1" w:unhideWhenUsed="1"/>
+    <w:lsdException w:name="List Number 3" w:semiHidden="1" w:unhideWhenUsed="1"/>
+    <w:lsdException w:name="List Number 4" w:semiHidden="1" w:unhideWhenUsed="1"/>
+    <w:lsdException w:name="List Number 5" w:semiHidden="1" w:unhideWhenUsed="1"/>
+    <w:lsdException w:name="Title" w:uiPriority="10" w:qFormat="1"/>
+    <w:lsdException w:name="Closing" w:semiHidden="1" w:unhideWhenUsed="1"/>
+    <w:lsdException w:name="Signature" w:semiHidden="1" w:unhideWhenUsed="1"/>
+    <w:lsdException w:name="Default Paragraph Font" w:semiHidden="1" w:uiPriority="1" w:unhideWhenUsed="1"/>
+    <w:lsdException w:name="Body Text" w:semiHidden="1" w:unhideWhenUsed="1"/>
+    <w:lsdException w:name="Body Text Indent" w:semiHidden="1" w:unhideWhenUsed="1"/>
+    <w:lsdException w:name="List Continue" w:semiHidden="1" w:unhideWhenUsed="1"/>
+    <w:lsdException w:name="List Continue 2" w:semiHidden="1" w:unhideWhenUsed="1"/>
+    <w:lsdException w:name="List Continue 3" w:semiHidden="1" w:unhideWhenUsed="1"/>
+    <w:lsdException w:name="List Continue 4" w:semiHidden="1" w:unhideWhenUsed="1"/>
+    <w:lsdException w:name="List Continue 5" w:semiHidden="1" w:unhideWhenUsed="1"/>
+    <w:lsdException w:name="Message Header" w:semiHidden="1" w:unhideWhenUsed="1"/>
+    <w:lsdException w:name="Subtitle" w:uiPriority="11" w:qFormat="1"/>
+    <w:lsdException w:name="Salutation" w:semiHidden="1" w:unhideWhenUsed="1"/>
+    <w:lsdException w:name="Date" w:semiHidden="1" w:unhideWhenUsed="1"/>
+    <w:lsdException w:name="Body Text First Indent" w:semiHidden="1" w:unhideWhenUsed="1"/>
+    <w:lsdException w:name="Body Text First Indent 2" w:semiHidden="1" w:unhideWhenUsed="1"/>
+    <w:lsdException w:name="Note Heading" w:semiHidden="1" w:unhideWhenUsed="1"/>
+    <w:lsdException w:name="Body Text 2" w:semiHidden="1" w:unhideWhenUsed="1"/>
+    <w:lsdException w:name="Body Text 3" w:semiHidden="1" w:unhideWhenUsed="1"/>
+    <w:lsdException w:name="Body Text Indent 2" w:semiHidden="1" w:unhideWhenUsed="1"/>
+    <w:lsdException w:name="Body Text Indent 3" w:semiHidden="1" w:unhideWhenUsed="1"/>
+    <w:lsdException w:name="Block Text" w:semiHidden="1" w:unhideWhenUsed="1"/>
+    <w:lsdException w:name="Hyperlink" w:semiHidden="1" w:unhideWhenUsed="1"/>
+    <w:lsdException w:name="FollowedHyperlink" w:semiHidden="1" w:unhideWhenUsed="1"/>
+    <w:lsdException w:name="Strong" w:uiPriority="22" w:qFormat="1"/>
+    <w:lsdException w:name="Emphasis" w:uiPriority="20" w:qFormat="1"/>
+    <w:lsdException w:name="Document Map" w:semiHidden="1" w:unhideWhenUsed="1"/>
+    <w:lsdException w:name="Plain Text" w:semiHidden="1" w:unhideWhenUsed="1"/>
+    <w:lsdException w:name="E-mail Signature" w:semiHidden="1" w:unhideWhenUsed="1"/>
+    <w:lsdException w:name="HTML Top of Form" w:semiHidden="1" w:unhideWhenUsed="1"/>
+    <w:lsdException w:name="HTML Bottom of Form" w:semiHidden="1" w:unhideWhenUsed="1"/>
+    <w:lsdException w:name="Normal (Web)" w:semiHidden="1" w:unhideWhenUsed="1"/>
+    <w:lsdException w:name="HTML Acronym" w:semiHidden="1" w:unhideWhenUsed="1"/>
+    <w:lsdException w:name="HTML Address" w:semiHidden="1" w:unhideWhenUsed="1"/>
+    <w:lsdException w:name="HTML Cite" w:semiHidden="1" w:unhideWhenUsed="1"/>
+    <w:lsdException w:name="HTML Code" w:semiHidden="1" w:unhideWhenUsed="1"/>
+    <w:lsdException w:name="HTML Definition" w:semiHidden="1" w:unhideWhenUsed="1"/>
+    <w:lsdException w:name="HTML Keyboard" w:semiHidden="1" w:unhideWhenUsed="1"/>
+    <w:lsdException w:name="HTML Preformatted" w:semiHidden="1" w:unhideWhenUsed="1"/>
+    <w:lsdException w:name="HTML Sample" w:semiHidden="1" w:unhideWhenUsed="1"/>
+    <w:lsdException w:name="HTML Typewriter" w:semiHidden="1" w:unhideWhenUsed="1"/>
+    <w:lsdException w:name="HTML Variable" w:semiHidden="1" w:unhideWhenUsed="1"/>
+    <w:lsdException w:name="Normal Table" w:semiHidden="1" w:unhideWhenUsed="1"/>
+    <w:lsdException w:name="annotation subject" w:semiHidden="1" w:unhideWhenUsed="1"/>
+    <w:lsdException w:name="No List" w:semiHidden="1" w:unhideWhenUsed="1"/>
+    <w:lsdException w:name="Outline List 1" w:semiHidden="1" w:unhideWhenUsed="1"/>
+    <w:lsdException w:name="Outline List 2" w:semiHidden="1" w:unhideWhenUsed="1"/>
+    <w:lsdException w:name="Outline List 3" w:semiHidden="1" w:unhideWhenUsed="1"/>
+    <w:lsdException w:name="Table Simple 1" w:semiHidden="1" w:unhideWhenUsed="1"/>
+    <w:lsdException w:name="Table Simple 2" w:semiHidden="1" w:unhideWhenUsed="1"/>
+    <w:lsdException w:name="Table Simple 3" w:semiHidden="1" w:unhideWhenUsed="1"/>
+    <w:lsdException w:name="Table Classic 1" w:semiHidden="1" w:unhideWhenUsed="1"/>
+    <w:lsdException w:name="Table Classic 2" w:semiHidden="1" w:unhideWhenUsed="1"/>
+    <w:lsdException w:name="Table Classic 3" w:semiHidden="1" w:unhideWhenUsed="1"/>
+    <w:lsdException w:name="Table Classic 4" w:semiHidden="1" w:unhideWhenUsed="1"/>
+    <w:lsdException w:name="Table Colorful 1" w:semiHidden="1" w:unhideWhenUsed="1"/>
+    <w:lsdException w:name="Table Colorful 2" w:semiHidden="1" w:unhideWhenUsed="1"/>
+    <w:lsdException w:name="Table Colorful 3" w:semiHidden="1" w:unhideWhenUsed="1"/>
+    <w:lsdException w:name="Table Columns 1" w:semiHidden="1" w:unhideWhenUsed="1"/>
+    <w:lsdException w:name="Table Columns 2" w:semiHidden="1" w:unhideWhenUsed="1"/>
+    <w:lsdException w:name="Table Columns 3" w:semiHidden="1" w:unhideWhenUsed="1"/>
+    <w:lsdException w:name="Table Columns 4" w:semiHidden="1" w:unhideWhenUsed="1"/>
+    <w:lsdException w:name="Table Columns 5" w:semiHidden="1" w:unhideWhenUsed="1"/>
+    <w:lsdException w:name="Table Grid 1" w:semiHidden="1" w:unhideWhenUsed="1"/>
+    <w:lsdException w:name="Table Grid 2" w:semiHidden="1" w:unhideWhenUsed="1"/>
+    <w:lsdException w:name="Table Grid 3" w:semiHidden="1" w:unhideWhenUsed="1"/>
+    <w:lsdException w:name="Table Grid 4" w:semiHidden="1" w:unhideWhenUsed="1"/>
+    <w:lsdException w:name="Table Grid 5" w:semiHidden="1" w:unhideWhenUsed="1"/>
+    <w:lsdException w:name="Table Grid 6" w:semiHidden="1" w:unhideWhenUsed="1"/>
+    <w:lsdException w:name="Table Grid 7" w:semiHidden="1" w:unhideWhenUsed="1"/>
+    <w:lsdException w:name="Table Grid 8" w:semiHidden="1" w:unhideWhenUsed="1"/>
+    <w:lsdException w:name="Table List 1" w:semiHidden="1" w:unhideWhenUsed="1"/>
+    <w:lsdException w:name="Table List 2" w:semiHidden="1" w:unhideWhenUsed="1"/>
+    <w:lsdException w:name="Table List 3" w:semiHidden="1" w:unhideWhenUsed="1"/>
+    <w:lsdException w:name="Table List 4" w:semiHidden="1" w:unhideWhenUsed="1"/>
+    <w:lsdException w:name="Table List 5" w:semiHidden="1" w:unhideWhenUsed="1"/>
+    <w:lsdException w:name="Table List 6" w:semiHidden="1" w:unhideWhenUsed="1"/>
+    <w:lsdException w:name="Table List 7" w:semiHidden="1" w:unhideWhenUsed="1"/>
+    <w:lsdException w:name="Table List 8" w:semiHidden="1" w:unhideWhenUsed="1"/>
+    <w:lsdException w:name="Table 3D effects 1" w:semiHidden="1" w:unhideWhenUsed="1"/>
+    <w:lsdException w:name="Table 3D effects 2" w:semiHidden="1" w:unhideWhenUsed="1"/>
+    <w:lsdException w:name="Table 3D effects 3" w:semiHidden="1" w:unhideWhenUsed="1"/>
+    <w:lsdException w:name="Table Contemporary" w:semiHidden="1" w:unhideWhenUsed="1"/>
+    <w:lsdException w:name="Table Elegant" w:semiHidden="1" w:unhideWhenUsed="1"/>
+    <w:lsdException w:name="Table Professional" w:semiHidden="1" w:unhideWhenUsed="1"/>
+    <w:lsdException w:name="Table Subtle 1" w:semiHidden="1" w:unhideWhenUsed="1"/>
+    <w:lsdException w:name="Table Subtle 2" w:semiHidden="1" w:unhideWhenUsed="1"/>
+    <w:lsdException w:name="Table Web 1" w:semiHidden="1" w:unhideWhenUsed="1"/>
+    <w:lsdException w:name="Table Web 2" w:semiHidden="1" w:unhideWhenUsed="1"/>
+    <w:lsdException w:name="Table Web 3" w:semiHidden="1" w:unhideWhenUsed="1"/>
+    <w:lsdException w:name="Balloon Text" w:semiHidden="1" w:unhideWhenUsed="1"/>
+    <w:lsdException w:name="Table Grid" w:semiHidden="1" w:uiPriority="59" w:unhideWhenUsed="1"/>
+    <w:lsdException w:name="Table Theme" w:semiHidden="1" w:unhideWhenUsed="1"/>
+    <w:lsdException w:name="Placeholder Text" w:semiHidden="1"/>
+    <w:lsdException w:name="No Spacing" w:uiPriority="1" w:qFormat="1"/>
+    <w:lsdException w:name="Light Shading" w:uiPriority="60"/>
+    <w:lsdException w:name="Light List" w:uiPriority="61"/>
+    <w:lsdException w:name="Light Grid" w:uiPriority="62"/>
+    <w:lsdException w:name="Medium Shading 1" w:uiPriority="63"/>
+    <w:lsdException w:name="Medium Shading 2" w:uiPriority="64"/>
+    <w:lsdException w:name="Medium List 1" w:uiPriority="65"/>
+    <w:lsdException w:name="Medium List 2" w:uiPriority="66"/>
+    <w:lsdException w:name="Medium Grid 1" w:uiPriority="67"/>
+    <w:lsdException w:name="Medium Grid 2" w:uiPriority="68"/>
+    <w:lsdException w:name="Medium Grid 3" w:uiPriority="69"/>
+    <w:lsdException w:name="Dark List" w:uiPriority="70"/>
+    <w:lsdException w:name="Colorful Shading" w:uiPriority="71"/>
+    <w:lsdException w:name="Colorful List" w:uiPriority="72"/>
+    <w:lsdException w:name="Colorful Grid" w:uiPriority="73"/>
+    <w:lsdException w:name="Light Shading Accent 1" w:uiPriority="60"/>
+    <w:lsdException w:name="Light List Accent 1" w:uiPriority="61"/>
+    <w:lsdException w:name="Light Grid Accent 1" w:uiPriority="62"/>
+    <w:lsdException w:name="Medium Shading 1 Accent 1" w:uiPriority="63"/>
+    <w:lsdException w:name="Medium Shading 2 Accent 1" w:uiPriority="64"/>
+    <w:lsdException w:name="Medium List 1 Accent 1" w:uiPriority="65"/>
+    <w:lsdException w:name="Revision" w:semiHidden="1"/>
+    <w:lsdException w:name="List Paragraph" w:uiPriority="34" w:qFormat="1"/>
+    <w:lsdException w:name="Quote" w:uiPriority="29" w:qFormat="1"/>
+    <w:lsdException w:name="Intense Quote" w:uiPriority="30" w:qFormat="1"/>
+    <w:lsdException w:name="Medium List 2 Accent 1" w:uiPriority="66"/>
+    <w:lsdException w:name="Medium Grid 1 Accent 1" w:uiPriority="67"/>
+    <w:lsdException w:name="Medium Grid 2 Accent 1" w:uiPriority="68"/>
+    <w:lsdException w:name="Medium Grid 3 Accent 1" w:uiPriority="69"/>
+    <w:lsdException w:name="Dark List Accent 1" w:uiPriority="70"/>
+    <w:lsdException w:name="Colorful Shading Accent 1" w:uiPriority="71"/>
+    <w:lsdException w:name="Colorful List Accent 1" w:uiPriority="72"/>
+    <w:lsdException w:name="Colorful Grid Accent 1" w:uiPriority="73"/>
+    <w:lsdException w:name="Light Shading Accent 2" w:uiPriority="60"/>
+    <w:lsdException w:name="Light List Accent 2" w:uiPriority="61"/>
+    <w:lsdException w:name="Light Grid Accent 2" w:uiPriority="62"/>
+    <w:lsdException w:name="Medium Shading 1 Accent 2" w:uiPriority="63"/>
+    <w:lsdException w:name="Medium Shading 2 Accent 2" w:uiPriority="64"/>
+    <w:lsdException w:name="Medium List 1 Accent 2" w:uiPriority="65"/>
+    <w:lsdException w:name="Medium List 2 Accent 2" w:uiPriority="66"/>
+    <w:lsdException w:name="Medium Grid 1 Accent 2" w:uiPriority="67"/>
+    <w:lsdException w:name="Medium Grid 2 Accent 2" w:uiPriority="68"/>
+    <w:lsdException w:name="Medium Grid 3 Accent 2" w:uiPriority="69"/>
+    <w:lsdException w:name="Dark List Accent 2" w:uiPriority="70"/>
+    <w:lsdException w:name="Colorful Shading Accent 2" w:uiPriority="71"/>
+    <w:lsdException w:name="Colorful List Accent 2" w:uiPriority="72"/>
+    <w:lsdException w:name="Colorful Grid Accent 2" w:uiPriority="73"/>
+    <w:lsdException w:name="Light Shading Accent 3" w:uiPriority="60"/>
+    <w:lsdException w:name="Light List Accent 3" w:uiPriority="61"/>
+    <w:lsdException w:name="Light Grid Accent 3" w:uiPriority="62"/>
+    <w:lsdException w:name="Medium Shading 1 Accent 3" w:uiPriority="63"/>
+    <w:lsdException w:name="Medium Shading 2 Accent 3" w:uiPriority="64"/>
+    <w:lsdException w:name="Medium List 1 Accent 3" w:uiPriority="65"/>
+    <w:lsdException w:name="Medium List 2 Accent 3" w:uiPriority="66"/>
+    <w:lsdException w:name="Medium Grid 1 Accent 3" w:uiPriority="67"/>
+    <w:lsdException w:name="Medium Grid 2 Accent 3" w:uiPriority="68"/>
+    <w:lsdException w:name="Medium Grid 3 Accent 3" w:uiPriority="69"/>
+    <w:lsdException w:name="Dark List Accent 3" w:uiPriority="70"/>
+    <w:lsdException w:name="Colorful Shading Accent 3" w:uiPriority="71"/>
+    <w:lsdException w:name="Colorful List Accent 3" w:uiPriority="72"/>
+    <w:lsdException w:name="Colorful Grid Accent 3" w:uiPriority="73"/>
+    <w:lsdException w:name="Light Shading Accent 4" w:uiPriority="60"/>
+    <w:lsdException w:name="Light List Accent 4" w:uiPriority="61"/>
+    <w:lsdException w:name="Light Grid Accent 4" w:uiPriority="62"/>
+    <w:lsdException w:name="Medium Shading 1 Accent 4" w:uiPriority="63"/>
+    <w:lsdException w:name="Medium Shading 2 Accent 4" w:uiPriority="64"/>
+    <w:lsdException w:name="Medium List 1 Accent 4" w:uiPriority="65"/>
+    <w:lsdException w:name="Medium List 2 Accent 4" w:uiPriority="66"/>
+    <w:lsdException w:name="Medium Grid 1 Accent 4" w:uiPriority="67"/>
+    <w:lsdException w:name="Medium Grid 2 Accent 4" w:uiPriority="68"/>
+    <w:lsdException w:name="Medium Grid 3 Accent 4" w:uiPriority="69"/>
+    <w:lsdException w:name="Dark List Accent 4" w:uiPriority="70"/>
+    <w:lsdException w:name="Colorful Shading Accent 4" w:uiPriority="71"/>
+    <w:lsdException w:name="Colorful List Accent 4" w:uiPriority="72"/>
+    <w:lsdException w:name="Colorful Grid Accent 4" w:uiPriority="73"/>
+    <w:lsdException w:name="Light Shading Accent 5" w:uiPriority="60"/>
+    <w:lsdException w:name="Light List Accent 5" w:uiPriority="61"/>
+    <w:lsdException w:name="Light Grid Accent 5" w:uiPriority="62"/>
+    <w:lsdException w:name="Medium Shading 1 Accent 5" w:uiPriority="63"/>
+    <w:lsdException w:name="Medium Shading 2 Accent 5" w:uiPriority="64"/>
+    <w:lsdException w:name="Medium List 1 Accent 5" w:uiPriority="65"/>
+    <w:lsdException w:name="Medium List 2 Accent 5" w:uiPriority="66"/>
+    <w:lsdException w:name="Medium Grid 1 Accent 5" w:uiPriority="67"/>
+    <w:lsdException w:name="Medium Grid 2 Accent 5" w:uiPriority="68"/>
+    <w:lsdException w:name="Medium Grid 3 Accent 5" w:uiPriority="69"/>
+    <w:lsdException w:name="Dark List Accent 5" w:uiPriority="70"/>
+    <w:lsdException w:name="Colorful Shading Accent 5" w:uiPriority="71"/>
+    <w:lsdException w:name="Colorful List Accent 5" w:uiPriority="72"/>
+    <w:lsdException w:name="Colorful Grid Accent 5" w:uiPriority="73"/>
+    <w:lsdException w:name="Light Shading Accent 6" w:uiPriority="60"/>
+    <w:lsdException w:name="Light List Accent 6" w:uiPriority="61"/>
+    <w:lsdException w:name="Light Grid Accent 6" w:uiPriority="62"/>
+    <w:lsdException w:name="Medium Shading 1 Accent 6" w:uiPriority="63"/>
+    <w:lsdException w:name="Medium Shading 2 Accent 6" w:uiPriority="64"/>
+    <w:lsdException w:name="Medium List 1 Accent 6" w:uiPriority="65"/>
+    <w:lsdException w:name="Medium List 2 Accent 6" w:uiPriority="66"/>
+    <w:lsdException w:name="Medium Grid 1 Accent 6" w:uiPriority="67"/>
+    <w:lsdException w:name="Medium Grid 2 Accent 6" w:uiPriority="68"/>
+    <w:lsdException w:name="Medium Grid 3 Accent 6" w:uiPriority="69"/>
+    <w:lsdException w:name="Dark List Accent 6" w:uiPriority="70"/>
+    <w:lsdException w:name="Colorful Shading Accent 6" w:uiPriority="71"/>
+    <w:lsdException w:name="Colorful List Accent 6" w:uiPriority="72"/>
+    <w:lsdException w:name="Colorful Grid Accent 6" w:uiPriority="73"/>
+    <w:lsdException w:name="Subtle Emphasis" w:uiPriority="19" w:qFormat="1"/>
+    <w:lsdException w:name="Intense Emphasis" w:uiPriority="21" w:qFormat="1"/>
+    <w:lsdException w:name="Subtle Reference" w:uiPriority="31" w:qFormat="1"/>
+    <w:lsdException w:name="Intense Reference" w:uiPriority="32" w:qFormat="1"/>
+    <w:lsdException w:name="Book Title" w:uiPriority="33" w:qFormat="1"/>
+    <w:lsdException w:name="Bibliography" w:semiHidden="1" w:uiPriority="37" w:unhideWhenUsed="1"/>
+    <w:lsdException w:name="TOC Heading" w:semiHidden="1" w:uiPriority="39" w:unhideWhenUsed="1" w:qFormat="1"/>
+    <w:lsdException w:name="Plain Table 1" w:uiPriority="41"/>
+    <w:lsdException w:name="Plain Table 2" w:uiPriority="42"/>
+    <w:lsdException w:name="Plain Table 3" w:uiPriority="43"/>
+    <w:lsdException w:name="Plain Table 4" w:uiPriority="44"/>
+    <w:lsdException w:name="Plain Table 5" w:uiPriority="45"/>
+    <w:lsdException w:name="Grid Table Light" w:uiPriority="40"/>
+    <w:lsdException w:name="Grid Table 1 Light" w:uiPriority="46"/>
+    <w:lsdException w:name="Grid Table 2" w:uiPriority="47"/>
+    <w:lsdException w:name="Grid Table 3" w:uiPriority="48"/>
+    <w:lsdException w:name="Grid Table 4" w:uiPriority="49"/>
+    <w:lsdException w:name="Grid Table 5 Dark" w:uiPriority="50"/>
+    <w:lsdException w:name="Grid Table 6 Colorful" w:uiPriority="51"/>
+    <w:lsdException w:name="Grid Table 7 Colorful" w:uiPriority="52"/>
+    <w:lsdException w:name="Grid Table 1 Light Accent 1" w:uiPriority="46"/>
+    <w:lsdException w:name="Grid Table 2 Accent 1" w:uiPriority="47"/>
+    <w:lsdException w:name="Grid Table 3 Accent 1" w:uiPriority="48"/>
+    <w:lsdException w:name="Grid Table 4 Accent 1" w:uiPriority="49"/>
+    <w:lsdException w:name="Grid Table 5 Dark Accent 1" w:uiPriority="50"/>
+    <w:lsdException w:name="Grid Table 6 Colorful Accent 1" w:uiPriority="51"/>
+    <w:lsdException w:name="Grid Table 7 Colorful Accent 1" w:uiPriority="52"/>
+    <w:lsdException w:name="Grid Table 1 Light Accent 2" w:uiPriority="46"/>
+    <w:lsdException w:name="Grid Table 2 Accent 2" w:uiPriority="47"/>
+    <w:lsdException w:name="Grid Table 3 Accent 2" w:uiPriority="48"/>
+    <w:lsdException w:name="Grid Table 4 Accent 2" w:uiPriority="49"/>
+    <w:lsdException w:name="Grid Table 5 Dark Accent 2" w:uiPriority="50"/>
+    <w:lsdException w:name="Grid Table 6 Colorful Accent 2" w:uiPriority="51"/>
+    <w:lsdException w:name="Grid Table 7 Colorful Accent 2" w:uiPriority="52"/>
+    <w:lsdException w:name="Grid Table 1 Light Accent 3" w:uiPriority="46"/>
+    <w:lsdException w:name="Grid Table 2 Accent 3" w:uiPriority="47"/>
+    <w:lsdException w:name="Grid Table 3 Accent 3" w:uiPriority="48"/>
+    <w:lsdException w:name="Grid Table 4 Accent 3" w:uiPriority="49"/>
+    <w:lsdException w:name="Grid Table 5 Dark Accent 3" w:uiPriority="50"/>
+    <w:lsdException w:name="Grid Table 6 Colorful Accent 3" w:uiPriority="51"/>
+    <w:lsdException w:name="Grid Table 7 Colorful Accent 3" w:uiPriority="52"/>
+    <w:lsdException w:name="Grid Table 1 Light Accent 4" w:uiPriority="46"/>
+    <w:lsdException w:name="Grid Table 2 Accent 4" w:uiPriority="47"/>
+    <w:lsdException w:name="Grid Table 3 Accent 4" w:uiPriority="48"/>
+    <w:lsdException w:name="Grid Table 4 Accent 4" w:uiPriority="49"/>
+    <w:lsdException w:name="Grid Table 5 Dark Accent 4" w:uiPriority="50"/>
+    <w:lsdException w:name="Grid Table 6 Colorful Accent 4" w:uiPriority="51"/>
+    <w:lsdException w:name="Grid Table 7 Colorful Accent 4" w:uiPriority="52"/>
+    <w:lsdException w:name="Grid Table 1 Light Accent 5" w:uiPriority="46"/>
+    <w:lsdException w:name="Grid Table 2 Accent 5" w:uiPriority="47"/>
+    <w:lsdException w:name="Grid Table 3 Accent 5" w:uiPriority="48"/>
+    <w:lsdException w:name="Grid Table 4 Accent 5" w:uiPriority="49"/>
+    <w:lsdException w:name="Grid Table 5 Dark Accent 5" w:uiPriority="50"/>
+    <w:lsdException w:name="Grid Table 6 Colorful Accent 5" w:uiPriority="51"/>
+    <w:lsdException w:name="Grid Table 7 Colorful Accent 5" w:uiPriority="52"/>
+    <w:lsdException w:name="Grid Table 1 Light Accent 6" w:uiPriority="46"/>
+    <w:lsdException w:name="Grid Table 2 Accent 6" w:uiPriority="47"/>
+    <w:lsdException w:name="Grid Table 3 Accent 6" w:uiPriority="48"/>
+    <w:lsdException w:name="Grid Table 4 Accent 6" w:uiPriority="49"/>
+    <w:lsdException w:name="Grid Table 5 Dark Accent 6" w:uiPriority="50"/>
+    <w:lsdException w:name="Grid Table 6 Colorful Accent 6" w:uiPriority="51"/>
+    <w:lsdException w:name="Grid Table 7 Colorful Accent 6" w:uiPriority="52"/>
+    <w:lsdException w:name="List Table 1 Light" w:uiPriority="46"/>
+    <w:lsdException w:name="List Table 2" w:uiPriority="47"/>
+    <w:lsdException w:name="List Table 3" w:uiPriority="48"/>
+    <w:lsdException w:name="List Table 4" w:uiPriority="49"/>
+    <w:lsdException w:name="List Table 5 Dark" w:uiPriority="50"/>
+    <w:lsdException w:name="List Table 6 Colorful" w:uiPriority="51"/>
+    <w:lsdException w:name="List Table 7 Colorful" w:uiPriority="52"/>
+    <w:lsdException w:name="List Table 1 Light Accent 1" w:uiPriority="46"/>
+    <w:lsdException w:name="List Table 2 Accent 1" w:uiPriority="47"/>
+    <w:lsdException w:name="List Table 3 Accent 1" w:uiPriority="48"/>
+    <w:lsdException w:name="List Table 4 Accent 1" w:uiPriority="49"/>
+    <w:lsdException w:name="List Table 5 Dark Accent 1" w:uiPriority="50"/>
+    <w:lsdException w:name="List Table 6 Colorful Accent 1" w:uiPriority="51"/>
+    <w:lsdException w:name="List Table 7 Colorful Accent 1" w:uiPriority="52"/>
+    <w:lsdException w:name="List Table 1 Light Accent 2" w:uiPriority="46"/>
+    <w:lsdException w:name="List Table 2 Accent 2" w:uiPriority="47"/>
+    <w:lsdException w:name="List Table 3 Accent 2" w:uiPriority="48"/>
+    <w:lsdException w:name="List Table 4 Accent 2" w:uiPriority="49"/>
+    <w:lsdException w:name="List Table 5 Dark Accent 2" w:uiPriority="50"/>
+    <w:lsdException w:name="List Table 6 Colorful Accent 2" w:uiPriority="51"/>
+    <w:lsdException w:name="List Table 7 Colorful Accent 2" w:uiPriority="52"/>
+    <w:lsdException w:name="List Table 1 Light Accent 3" w:uiPriority="46"/>
+    <w:lsdException w:name="List Table 2 Accent 3" w:uiPriority="47"/>
+    <w:lsdException w:name="List Table 3 Accent 3" w:uiPriority="48"/>
+    <w:lsdException w:name="List Table 4 Accent 3" w:uiPriority="49"/>
+    <w:lsdException w:name="List Table 5 Dark Accent 3" w:uiPriority="50"/>
+    <w:lsdException w:name="List Table 6 Colorful Accent 3" w:uiPriority="51"/>
+    <w:lsdException w:name="List Table 7 Colorful Accent 3" w:uiPriority="52"/>
+    <w:lsdException w:name="List Table 1 Light Accent 4" w:uiPriority="46"/>
+    <w:lsdException w:name="List Table 2 Accent 4" w:uiPriority="47"/>
+    <w:lsdException w:name="List Table 3 Accent 4" w:uiPriority="48"/>
+    <w:lsdException w:name="List Table 4 Accent 4" w:uiPriority="49"/>
+    <w:lsdException w:name="List Table 5 Dark Accent 4" w:uiPriority="50"/>
+    <w:lsdException w:name="List Table 6 Colorful Accent 4" w:uiPriority="51"/>
+    <w:lsdException w:name="List Table 7 Colorful Accent 4" w:uiPriority="52"/>
+    <w:lsdException w:name="List Table 1 Light Accent 5" w:uiPriority="46"/>
+    <w:lsdException w:name="List Table 2 Accent 5" w:uiPriority="47"/>
+    <w:lsdException w:name="List Table 3 Accent 5" w:uiPriority="48"/>
+    <w:lsdException w:name="List Table 4 Accent 5" w:uiPriority="49"/>
+    <w:lsdException w:name="List Table 5 Dark Accent 5" w:uiPriority="50"/>
+    <w:lsdException w:name="List Table 6 Colorful Accent 5" w:uiPriority="51"/>
+    <w:lsdException w:name="List Table 7 Colorful Accent 5" w:uiPriority="52"/>
+    <w:lsdException w:name="List Table 1 Light Accent 6" w:uiPriority="46"/>
+    <w:lsdException w:name="List Table 2 Accent 6" w:uiPriority="47"/>
+    <w:lsdException w:name="List Table 3 Accent 6" w:uiPriority="48"/>
+    <w:lsdException w:name="List Table 4 Accent 6" w:uiPriority="49"/>
+    <w:lsdException w:name="List Table 5 Dark Accent 6" w:uiPriority="50"/>
+    <w:lsdException w:name="List Table 6 Colorful Accent 6" w:uiPriority="51"/>
+    <w:lsdException w:name="List Table 7 Colorful Accent 6" w:uiPriority="52"/>
+    <w:lsdException w:name="Mention" w:semiHidden="1" w:unhideWhenUsed="1"/>
+    <w:lsdException w:name="Smart Hyperlink" w:semiHidden="1" w:unhideWhenUsed="1"/>
+    <w:lsdException w:name="Hashtag" w:semiHidden="1" w:unhideWhenUsed="1"/>
+    <w:lsdException w:name="Unresolved Mention" w:semiHidden="1" w:unhideWhenUsed="1"/>
   </w:latentStyles>
   <w:style w:type="paragraph" w:default="1" w:styleId="Normal">
     <w:name w:val="Normal"/>
@@ -2160,13 +2769,13 @@
       <w:lang w:val="tr-TR"/>
     </w:rPr>
   </w:style>
-  <w:style w:type="character" w:default="1" w:styleId="DefaultParagraphFont">
+  <w:style w:type="character" w:default="1" w:styleId="VarsaylanParagrafYazTipi">
     <w:name w:val="Default Paragraph Font"/>
     <w:uiPriority w:val="1"/>
     <w:semiHidden/>
     <w:unhideWhenUsed/>
   </w:style>
-  <w:style w:type="table" w:default="1" w:styleId="TableNormal">
+  <w:style w:type="table" w:default="1" w:styleId="NormalTablo">
     <w:name w:val="Normal Table"/>
     <w:uiPriority w:val="99"/>
     <w:semiHidden/>
@@ -2181,7 +2790,7 @@
       </w:tblCellMar>
     </w:tblPr>
   </w:style>
-  <w:style w:type="numbering" w:default="1" w:styleId="NoList">
+  <w:style w:type="numbering" w:default="1" w:styleId="ListeYok">
     <w:name w:val="No List"/>
     <w:uiPriority w:val="99"/>
     <w:semiHidden/>
@@ -2204,10 +2813,10 @@
       <w:lang w:val="tr-TR" w:eastAsia="tr-TR"/>
     </w:rPr>
   </w:style>
-  <w:style w:type="paragraph" w:styleId="BalloonText">
+  <w:style w:type="paragraph" w:styleId="BalonMetni">
     <w:name w:val="Balloon Text"/>
     <w:basedOn w:val="Normal"/>
-    <w:link w:val="BalloonTextChar"/>
+    <w:link w:val="BalonMetniChar"/>
     <w:uiPriority w:val="99"/>
     <w:semiHidden/>
     <w:unhideWhenUsed/>
@@ -2221,10 +2830,10 @@
       <w:szCs w:val="16"/>
     </w:rPr>
   </w:style>
-  <w:style w:type="character" w:customStyle="1" w:styleId="BalloonTextChar">
-    <w:name w:val="Balloon Text Char"/>
-    <w:basedOn w:val="DefaultParagraphFont"/>
-    <w:link w:val="BalloonText"/>
+  <w:style w:type="character" w:customStyle="1" w:styleId="BalonMetniChar">
+    <w:name w:val="Balon Metni Char"/>
+    <w:basedOn w:val="VarsaylanParagrafYazTipi"/>
+    <w:link w:val="BalonMetni"/>
     <w:uiPriority w:val="99"/>
     <w:semiHidden/>
     <w:rsid w:val="00950F43"/>
@@ -2235,7 +2844,7 @@
       <w:lang w:val="tr-TR"/>
     </w:rPr>
   </w:style>
-  <w:style w:type="paragraph" w:styleId="ListParagraph">
+  <w:style w:type="paragraph" w:styleId="ListeParagraf">
     <w:name w:val="List Paragraph"/>
     <w:basedOn w:val="Normal"/>
     <w:uiPriority w:val="34"/>
@@ -2246,259 +2855,57 @@
       <w:contextualSpacing/>
     </w:pPr>
   </w:style>
-</w:styles>
-</file>
-
-<file path=word/stylesWithEffects.xml><?xml version="1.0" encoding="utf-8"?>
-<w:styles xmlns:wpc="http://schemas.microsoft.com/office/word/2010/wordprocessingCanvas" xmlns:mc="http://schemas.openxmlformats.org/markup-compatibility/2006" xmlns:o="urn:schemas-microsoft-com:office:office" xmlns:r="http://schemas.openxmlformats.org/officeDocument/2006/relationships" xmlns:m="http://schemas.openxmlformats.org/officeDocument/2006/math" xmlns:v="urn:schemas-microsoft-com:vml" xmlns:wp14="http://schemas.microsoft.com/office/word/2010/wordprocessingDrawing" xmlns:wp="http://schemas.openxmlformats.org/drawingml/2006/wordprocessingDrawing" xmlns:w10="urn:schemas-microsoft-com:office:word" xmlns:w="http://schemas.openxmlformats.org/wordprocessingml/2006/main" xmlns:w14="http://schemas.microsoft.com/office/word/2010/wordml" xmlns:wpg="http://schemas.microsoft.com/office/word/2010/wordprocessingGroup" xmlns:wpi="http://schemas.microsoft.com/office/word/2010/wordprocessingInk" xmlns:wne="http://schemas.microsoft.com/office/word/2006/wordml" xmlns:wps="http://schemas.microsoft.com/office/word/2010/wordprocessingShape" mc:Ignorable="w14 wp14">
-  <w:docDefaults>
-    <w:rPrDefault>
-      <w:rPr>
-        <w:rFonts w:asciiTheme="minorHAnsi" w:eastAsiaTheme="minorHAnsi" w:hAnsiTheme="minorHAnsi" w:cstheme="minorBidi"/>
-        <w:sz w:val="22"/>
-        <w:szCs w:val="22"/>
-        <w:lang w:val="en-US" w:eastAsia="en-US" w:bidi="ar-SA"/>
-      </w:rPr>
-    </w:rPrDefault>
-    <w:pPrDefault>
-      <w:pPr>
-        <w:spacing w:after="200" w:line="276" w:lineRule="auto"/>
-      </w:pPr>
-    </w:pPrDefault>
-  </w:docDefaults>
-  <w:latentStyles w:defLockedState="0" w:defUIPriority="99" w:defSemiHidden="1" w:defUnhideWhenUsed="1" w:defQFormat="0" w:count="267">
-    <w:lsdException w:name="Normal" w:semiHidden="0" w:uiPriority="0" w:unhideWhenUsed="0" w:qFormat="1"/>
-    <w:lsdException w:name="heading 1" w:semiHidden="0" w:uiPriority="9" w:unhideWhenUsed="0" w:qFormat="1"/>
-    <w:lsdException w:name="heading 2" w:uiPriority="9" w:qFormat="1"/>
-    <w:lsdException w:name="heading 3" w:uiPriority="9" w:qFormat="1"/>
-    <w:lsdException w:name="heading 4" w:uiPriority="9" w:qFormat="1"/>
-    <w:lsdException w:name="heading 5" w:uiPriority="9" w:qFormat="1"/>
-    <w:lsdException w:name="heading 6" w:uiPriority="9" w:qFormat="1"/>
-    <w:lsdException w:name="heading 7" w:uiPriority="9" w:qFormat="1"/>
-    <w:lsdException w:name="heading 8" w:uiPriority="9" w:qFormat="1"/>
-    <w:lsdException w:name="heading 9" w:uiPriority="9" w:qFormat="1"/>
-    <w:lsdException w:name="toc 1" w:uiPriority="39"/>
-    <w:lsdException w:name="toc 2" w:uiPriority="39"/>
-    <w:lsdException w:name="toc 3" w:uiPriority="39"/>
-    <w:lsdException w:name="toc 4" w:uiPriority="39"/>
-    <w:lsdException w:name="toc 5" w:uiPriority="39"/>
-    <w:lsdException w:name="toc 6" w:uiPriority="39"/>
-    <w:lsdException w:name="toc 7" w:uiPriority="39"/>
-    <w:lsdException w:name="toc 8" w:uiPriority="39"/>
-    <w:lsdException w:name="toc 9" w:uiPriority="39"/>
-    <w:lsdException w:name="caption" w:uiPriority="35" w:qFormat="1"/>
-    <w:lsdException w:name="Title" w:semiHidden="0" w:uiPriority="10" w:unhideWhenUsed="0" w:qFormat="1"/>
-    <w:lsdException w:name="Default Paragraph Font" w:uiPriority="1"/>
-    <w:lsdException w:name="Subtitle" w:semiHidden="0" w:uiPriority="11" w:unhideWhenUsed="0" w:qFormat="1"/>
-    <w:lsdException w:name="Strong" w:semiHidden="0" w:uiPriority="22" w:unhideWhenUsed="0" w:qFormat="1"/>
-    <w:lsdException w:name="Emphasis" w:semiHidden="0" w:uiPriority="20" w:unhideWhenUsed="0" w:qFormat="1"/>
-    <w:lsdException w:name="Table Grid" w:semiHidden="0" w:uiPriority="59" w:unhideWhenUsed="0"/>
-    <w:lsdException w:name="Placeholder Text" w:unhideWhenUsed="0"/>
-    <w:lsdException w:name="No Spacing" w:semiHidden="0" w:uiPriority="1" w:unhideWhenUsed="0" w:qFormat="1"/>
-    <w:lsdException w:name="Light Shading" w:semiHidden="0" w:uiPriority="60" w:unhideWhenUsed="0"/>
-    <w:lsdException w:name="Light List" w:semiHidden="0" w:uiPriority="61" w:unhideWhenUsed="0"/>
-    <w:lsdException w:name="Light Grid" w:semiHidden="0" w:uiPriority="62" w:unhideWhenUsed="0"/>
-    <w:lsdException w:name="Medium Shading 1" w:semiHidden="0" w:uiPriority="63" w:unhideWhenUsed="0"/>
-    <w:lsdException w:name="Medium Shading 2" w:semiHidden="0" w:uiPriority="64" w:unhideWhenUsed="0"/>
-    <w:lsdException w:name="Medium List 1" w:semiHidden="0" w:uiPriority="65" w:unhideWhenUsed="0"/>
-    <w:lsdException w:name="Medium List 2" w:semiHidden="0" w:uiPriority="66" w:unhideWhenUsed="0"/>
-    <w:lsdException w:name="Medium Grid 1" w:semiHidden="0" w:uiPriority="67" w:unhideWhenUsed="0"/>
-    <w:lsdException w:name="Medium Grid 2" w:semiHidden="0" w:uiPriority="68" w:unhideWhenUsed="0"/>
-    <w:lsdException w:name="Medium Grid 3" w:semiHidden="0" w:uiPriority="69" w:unhideWhenUsed="0"/>
-    <w:lsdException w:name="Dark List" w:semiHidden="0" w:uiPriority="70" w:unhideWhenUsed="0"/>
-    <w:lsdException w:name="Colorful Shading" w:semiHidden="0" w:uiPriority="71" w:unhideWhenUsed="0"/>
-    <w:lsdException w:name="Colorful List" w:semiHidden="0" w:uiPriority="72" w:unhideWhenUsed="0"/>
-    <w:lsdException w:name="Colorful Grid" w:semiHidden="0" w:uiPriority="73" w:unhideWhenUsed="0"/>
-    <w:lsdException w:name="Light Shading Accent 1" w:semiHidden="0" w:uiPriority="60" w:unhideWhenUsed="0"/>
-    <w:lsdException w:name="Light List Accent 1" w:semiHidden="0" w:uiPriority="61" w:unhideWhenUsed="0"/>
-    <w:lsdException w:name="Light Grid Accent 1" w:semiHidden="0" w:uiPriority="62" w:unhideWhenUsed="0"/>
-    <w:lsdException w:name="Medium Shading 1 Accent 1" w:semiHidden="0" w:uiPriority="63" w:unhideWhenUsed="0"/>
-    <w:lsdException w:name="Medium Shading 2 Accent 1" w:semiHidden="0" w:uiPriority="64" w:unhideWhenUsed="0"/>
-    <w:lsdException w:name="Medium List 1 Accent 1" w:semiHidden="0" w:uiPriority="65" w:unhideWhenUsed="0"/>
-    <w:lsdException w:name="Revision" w:unhideWhenUsed="0"/>
-    <w:lsdException w:name="List Paragraph" w:semiHidden="0" w:uiPriority="34" w:unhideWhenUsed="0" w:qFormat="1"/>
-    <w:lsdException w:name="Quote" w:semiHidden="0" w:uiPriority="29" w:unhideWhenUsed="0" w:qFormat="1"/>
-    <w:lsdException w:name="Intense Quote" w:semiHidden="0" w:uiPriority="30" w:unhideWhenUsed="0" w:qFormat="1"/>
-    <w:lsdException w:name="Medium List 2 Accent 1" w:semiHidden="0" w:uiPriority="66" w:unhideWhenUsed="0"/>
-    <w:lsdException w:name="Medium Grid 1 Accent 1" w:semiHidden="0" w:uiPriority="67" w:unhideWhenUsed="0"/>
-    <w:lsdException w:name="Medium Grid 2 Accent 1" w:semiHidden="0" w:uiPriority="68" w:unhideWhenUsed="0"/>
-    <w:lsdException w:name="Medium Grid 3 Accent 1" w:semiHidden="0" w:uiPriority="69" w:unhideWhenUsed="0"/>
-    <w:lsdException w:name="Dark List Accent 1" w:semiHidden="0" w:uiPriority="70" w:unhideWhenUsed="0"/>
-    <w:lsdException w:name="Colorful Shading Accent 1" w:semiHidden="0" w:uiPriority="71" w:unhideWhenUsed="0"/>
-    <w:lsdException w:name="Colorful List Accent 1" w:semiHidden="0" w:uiPriority="72" w:unhideWhenUsed="0"/>
-    <w:lsdException w:name="Colorful Grid Accent 1" w:semiHidden="0" w:uiPriority="73" w:unhideWhenUsed="0"/>
-    <w:lsdException w:name="Light Shading Accent 2" w:semiHidden="0" w:uiPriority="60" w:unhideWhenUsed="0"/>
-    <w:lsdException w:name="Light List Accent 2" w:semiHidden="0" w:uiPriority="61" w:unhideWhenUsed="0"/>
-    <w:lsdException w:name="Light Grid Accent 2" w:semiHidden="0" w:uiPriority="62" w:unhideWhenUsed="0"/>
-    <w:lsdException w:name="Medium Shading 1 Accent 2" w:semiHidden="0" w:uiPriority="63" w:unhideWhenUsed="0"/>
-    <w:lsdException w:name="Medium Shading 2 Accent 2" w:semiHidden="0" w:uiPriority="64" w:unhideWhenUsed="0"/>
-    <w:lsdException w:name="Medium List 1 Accent 2" w:semiHidden="0" w:uiPriority="65" w:unhideWhenUsed="0"/>
-    <w:lsdException w:name="Medium List 2 Accent 2" w:semiHidden="0" w:uiPriority="66" w:unhideWhenUsed="0"/>
-    <w:lsdException w:name="Medium Grid 1 Accent 2" w:semiHidden="0" w:uiPriority="67" w:unhideWhenUsed="0"/>
-    <w:lsdException w:name="Medium Grid 2 Accent 2" w:semiHidden="0" w:uiPriority="68" w:unhideWhenUsed="0"/>
-    <w:lsdException w:name="Medium Grid 3 Accent 2" w:semiHidden="0" w:uiPriority="69" w:unhideWhenUsed="0"/>
-    <w:lsdException w:name="Dark List Accent 2" w:semiHidden="0" w:uiPriority="70" w:unhideWhenUsed="0"/>
-    <w:lsdException w:name="Colorful Shading Accent 2" w:semiHidden="0" w:uiPriority="71" w:unhideWhenUsed="0"/>
-    <w:lsdException w:name="Colorful List Accent 2" w:semiHidden="0" w:uiPriority="72" w:unhideWhenUsed="0"/>
-    <w:lsdException w:name="Colorful Grid Accent 2" w:semiHidden="0" w:uiPriority="73" w:unhideWhenUsed="0"/>
-    <w:lsdException w:name="Light Shading Accent 3" w:semiHidden="0" w:uiPriority="60" w:unhideWhenUsed="0"/>
-    <w:lsdException w:name="Light List Accent 3" w:semiHidden="0" w:uiPriority="61" w:unhideWhenUsed="0"/>
-    <w:lsdException w:name="Light Grid Accent 3" w:semiHidden="0" w:uiPriority="62" w:unhideWhenUsed="0"/>
-    <w:lsdException w:name="Medium Shading 1 Accent 3" w:semiHidden="0" w:uiPriority="63" w:unhideWhenUsed="0"/>
-    <w:lsdException w:name="Medium Shading 2 Accent 3" w:semiHidden="0" w:uiPriority="64" w:unhideWhenUsed="0"/>
-    <w:lsdException w:name="Medium List 1 Accent 3" w:semiHidden="0" w:uiPriority="65" w:unhideWhenUsed="0"/>
-    <w:lsdException w:name="Medium List 2 Accent 3" w:semiHidden="0" w:uiPriority="66" w:unhideWhenUsed="0"/>
-    <w:lsdException w:name="Medium Grid 1 Accent 3" w:semiHidden="0" w:uiPriority="67" w:unhideWhenUsed="0"/>
-    <w:lsdException w:name="Medium Grid 2 Accent 3" w:semiHidden="0" w:uiPriority="68" w:unhideWhenUsed="0"/>
-    <w:lsdException w:name="Medium Grid 3 Accent 3" w:semiHidden="0" w:uiPriority="69" w:unhideWhenUsed="0"/>
-    <w:lsdException w:name="Dark List Accent 3" w:semiHidden="0" w:uiPriority="70" w:unhideWhenUsed="0"/>
-    <w:lsdException w:name="Colorful Shading Accent 3" w:semiHidden="0" w:uiPriority="71" w:unhideWhenUsed="0"/>
-    <w:lsdException w:name="Colorful List Accent 3" w:semiHidden="0" w:uiPriority="72" w:unhideWhenUsed="0"/>
-    <w:lsdException w:name="Colorful Grid Accent 3" w:semiHidden="0" w:uiPriority="73" w:unhideWhenUsed="0"/>
-    <w:lsdException w:name="Light Shading Accent 4" w:semiHidden="0" w:uiPriority="60" w:unhideWhenUsed="0"/>
-    <w:lsdException w:name="Light List Accent 4" w:semiHidden="0" w:uiPriority="61" w:unhideWhenUsed="0"/>
-    <w:lsdException w:name="Light Grid Accent 4" w:semiHidden="0" w:uiPriority="62" w:unhideWhenUsed="0"/>
-    <w:lsdException w:name="Medium Shading 1 Accent 4" w:semiHidden="0" w:uiPriority="63" w:unhideWhenUsed="0"/>
-    <w:lsdException w:name="Medium Shading 2 Accent 4" w:semiHidden="0" w:uiPriority="64" w:unhideWhenUsed="0"/>
-    <w:lsdException w:name="Medium List 1 Accent 4" w:semiHidden="0" w:uiPriority="65" w:unhideWhenUsed="0"/>
-    <w:lsdException w:name="Medium List 2 Accent 4" w:semiHidden="0" w:uiPriority="66" w:unhideWhenUsed="0"/>
-    <w:lsdException w:name="Medium Grid 1 Accent 4" w:semiHidden="0" w:uiPriority="67" w:unhideWhenUsed="0"/>
-    <w:lsdException w:name="Medium Grid 2 Accent 4" w:semiHidden="0" w:uiPriority="68" w:unhideWhenUsed="0"/>
-    <w:lsdException w:name="Medium Grid 3 Accent 4" w:semiHidden="0" w:uiPriority="69" w:unhideWhenUsed="0"/>
-    <w:lsdException w:name="Dark List Accent 4" w:semiHidden="0" w:uiPriority="70" w:unhideWhenUsed="0"/>
-    <w:lsdException w:name="Colorful Shading Accent 4" w:semiHidden="0" w:uiPriority="71" w:unhideWhenUsed="0"/>
-    <w:lsdException w:name="Colorful List Accent 4" w:semiHidden="0" w:uiPriority="72" w:unhideWhenUsed="0"/>
-    <w:lsdException w:name="Colorful Grid Accent 4" w:semiHidden="0" w:uiPriority="73" w:unhideWhenUsed="0"/>
-    <w:lsdException w:name="Light Shading Accent 5" w:semiHidden="0" w:uiPriority="60" w:unhideWhenUsed="0"/>
-    <w:lsdException w:name="Light List Accent 5" w:semiHidden="0" w:uiPriority="61" w:unhideWhenUsed="0"/>
-    <w:lsdException w:name="Light Grid Accent 5" w:semiHidden="0" w:uiPriority="62" w:unhideWhenUsed="0"/>
-    <w:lsdException w:name="Medium Shading 1 Accent 5" w:semiHidden="0" w:uiPriority="63" w:unhideWhenUsed="0"/>
-    <w:lsdException w:name="Medium Shading 2 Accent 5" w:semiHidden="0" w:uiPriority="64" w:unhideWhenUsed="0"/>
-    <w:lsdException w:name="Medium List 1 Accent 5" w:semiHidden="0" w:uiPriority="65" w:unhideWhenUsed="0"/>
-    <w:lsdException w:name="Medium List 2 Accent 5" w:semiHidden="0" w:uiPriority="66" w:unhideWhenUsed="0"/>
-    <w:lsdException w:name="Medium Grid 1 Accent 5" w:semiHidden="0" w:uiPriority="67" w:unhideWhenUsed="0"/>
-    <w:lsdException w:name="Medium Grid 2 Accent 5" w:semiHidden="0" w:uiPriority="68" w:unhideWhenUsed="0"/>
-    <w:lsdException w:name="Medium Grid 3 Accent 5" w:semiHidden="0" w:uiPriority="69" w:unhideWhenUsed="0"/>
-    <w:lsdException w:name="Dark List Accent 5" w:semiHidden="0" w:uiPriority="70" w:unhideWhenUsed="0"/>
-    <w:lsdException w:name="Colorful Shading Accent 5" w:semiHidden="0" w:uiPriority="71" w:unhideWhenUsed="0"/>
-    <w:lsdException w:name="Colorful List Accent 5" w:semiHidden="0" w:uiPriority="72" w:unhideWhenUsed="0"/>
-    <w:lsdException w:name="Colorful Grid Accent 5" w:semiHidden="0" w:uiPriority="73" w:unhideWhenUsed="0"/>
-    <w:lsdException w:name="Light Shading Accent 6" w:semiHidden="0" w:uiPriority="60" w:unhideWhenUsed="0"/>
-    <w:lsdException w:name="Light List Accent 6" w:semiHidden="0" w:uiPriority="61" w:unhideWhenUsed="0"/>
-    <w:lsdException w:name="Light Grid Accent 6" w:semiHidden="0" w:uiPriority="62" w:unhideWhenUsed="0"/>
-    <w:lsdException w:name="Medium Shading 1 Accent 6" w:semiHidden="0" w:uiPriority="63" w:unhideWhenUsed="0"/>
-    <w:lsdException w:name="Medium Shading 2 Accent 6" w:semiHidden="0" w:uiPriority="64" w:unhideWhenUsed="0"/>
-    <w:lsdException w:name="Medium List 1 Accent 6" w:semiHidden="0" w:uiPriority="65" w:unhideWhenUsed="0"/>
-    <w:lsdException w:name="Medium List 2 Accent 6" w:semiHidden="0" w:uiPriority="66" w:unhideWhenUsed="0"/>
-    <w:lsdException w:name="Medium Grid 1 Accent 6" w:semiHidden="0" w:uiPriority="67" w:unhideWhenUsed="0"/>
-    <w:lsdException w:name="Medium Grid 2 Accent 6" w:semiHidden="0" w:uiPriority="68" w:unhideWhenUsed="0"/>
-    <w:lsdException w:name="Medium Grid 3 Accent 6" w:semiHidden="0" w:uiPriority="69" w:unhideWhenUsed="0"/>
-    <w:lsdException w:name="Dark List Accent 6" w:semiHidden="0" w:uiPriority="70" w:unhideWhenUsed="0"/>
-    <w:lsdException w:name="Colorful Shading Accent 6" w:semiHidden="0" w:uiPriority="71" w:unhideWhenUsed="0"/>
-    <w:lsdException w:name="Colorful List Accent 6" w:semiHidden="0" w:uiPriority="72" w:unhideWhenUsed="0"/>
-    <w:lsdException w:name="Colorful Grid Accent 6" w:semiHidden="0" w:uiPriority="73" w:unhideWhenUsed="0"/>
-    <w:lsdException w:name="Subtle Emphasis" w:semiHidden="0" w:uiPriority="19" w:unhideWhenUsed="0" w:qFormat="1"/>
-    <w:lsdException w:name="Intense Emphasis" w:semiHidden="0" w:uiPriority="21" w:unhideWhenUsed="0" w:qFormat="1"/>
-    <w:lsdException w:name="Subtle Reference" w:semiHidden="0" w:uiPriority="31" w:unhideWhenUsed="0" w:qFormat="1"/>
-    <w:lsdException w:name="Intense Reference" w:semiHidden="0" w:uiPriority="32" w:unhideWhenUsed="0" w:qFormat="1"/>
-    <w:lsdException w:name="Book Title" w:semiHidden="0" w:uiPriority="33" w:unhideWhenUsed="0" w:qFormat="1"/>
-    <w:lsdException w:name="Bibliography" w:uiPriority="37"/>
-    <w:lsdException w:name="TOC Heading" w:uiPriority="39" w:qFormat="1"/>
-  </w:latentStyles>
-  <w:style w:type="paragraph" w:default="1" w:styleId="Normal">
-    <w:name w:val="Normal"/>
-    <w:qFormat/>
-    <w:rsid w:val="00950F43"/>
+  <w:style w:type="paragraph" w:styleId="stBilgi">
+    <w:name w:val="header"/>
+    <w:basedOn w:val="Normal"/>
+    <w:link w:val="stBilgiChar"/>
+    <w:uiPriority w:val="99"/>
+    <w:unhideWhenUsed/>
+    <w:rsid w:val="00032748"/>
+    <w:pPr>
+      <w:tabs>
+        <w:tab w:val="center" w:pos="4536"/>
+        <w:tab w:val="right" w:pos="9072"/>
+      </w:tabs>
+      <w:spacing w:after="0" w:line="240" w:lineRule="auto"/>
+    </w:pPr>
+  </w:style>
+  <w:style w:type="character" w:customStyle="1" w:styleId="stBilgiChar">
+    <w:name w:val="Üst Bilgi Char"/>
+    <w:basedOn w:val="VarsaylanParagrafYazTipi"/>
+    <w:link w:val="stBilgi"/>
+    <w:uiPriority w:val="99"/>
+    <w:rsid w:val="00032748"/>
     <w:rPr>
       <w:rFonts w:ascii="Calibri" w:eastAsia="Calibri" w:hAnsi="Calibri" w:cs="Times New Roman"/>
       <w:lang w:val="tr-TR"/>
     </w:rPr>
   </w:style>
-  <w:style w:type="character" w:default="1" w:styleId="DefaultParagraphFont">
-    <w:name w:val="Default Paragraph Font"/>
-    <w:uiPriority w:val="1"/>
-    <w:semiHidden/>
+  <w:style w:type="paragraph" w:styleId="AltBilgi">
+    <w:name w:val="footer"/>
+    <w:basedOn w:val="Normal"/>
+    <w:link w:val="AltBilgiChar"/>
+    <w:uiPriority w:val="99"/>
     <w:unhideWhenUsed/>
-  </w:style>
-  <w:style w:type="table" w:default="1" w:styleId="TableNormal">
-    <w:name w:val="Normal Table"/>
-    <w:uiPriority w:val="99"/>
-    <w:semiHidden/>
-    <w:unhideWhenUsed/>
-    <w:tblPr>
-      <w:tblInd w:w="0" w:type="dxa"/>
-      <w:tblCellMar>
-        <w:top w:w="0" w:type="dxa"/>
-        <w:left w:w="108" w:type="dxa"/>
-        <w:bottom w:w="0" w:type="dxa"/>
-        <w:right w:w="108" w:type="dxa"/>
-      </w:tblCellMar>
-    </w:tblPr>
-  </w:style>
-  <w:style w:type="numbering" w:default="1" w:styleId="NoList">
-    <w:name w:val="No List"/>
-    <w:uiPriority w:val="99"/>
-    <w:semiHidden/>
-    <w:unhideWhenUsed/>
-  </w:style>
-  <w:style w:type="paragraph" w:customStyle="1" w:styleId="Default">
-    <w:name w:val="Default"/>
-    <w:rsid w:val="00950F43"/>
+    <w:rsid w:val="00032748"/>
     <w:pPr>
-      <w:autoSpaceDE w:val="0"/>
-      <w:autoSpaceDN w:val="0"/>
-      <w:adjustRightInd w:val="0"/>
+      <w:tabs>
+        <w:tab w:val="center" w:pos="4536"/>
+        <w:tab w:val="right" w:pos="9072"/>
+      </w:tabs>
       <w:spacing w:after="0" w:line="240" w:lineRule="auto"/>
     </w:pPr>
+  </w:style>
+  <w:style w:type="character" w:customStyle="1" w:styleId="AltBilgiChar">
+    <w:name w:val="Alt Bilgi Char"/>
+    <w:basedOn w:val="VarsaylanParagrafYazTipi"/>
+    <w:link w:val="AltBilgi"/>
+    <w:uiPriority w:val="99"/>
+    <w:rsid w:val="00032748"/>
     <w:rPr>
-      <w:rFonts w:ascii="Cambria" w:eastAsia="Calibri" w:hAnsi="Cambria" w:cs="Cambria"/>
-      <w:color w:val="000000"/>
-      <w:sz w:val="24"/>
-      <w:szCs w:val="24"/>
-      <w:lang w:val="tr-TR" w:eastAsia="tr-TR"/>
-    </w:rPr>
-  </w:style>
-  <w:style w:type="paragraph" w:styleId="BalloonText">
-    <w:name w:val="Balloon Text"/>
-    <w:basedOn w:val="Normal"/>
-    <w:link w:val="BalloonTextChar"/>
-    <w:uiPriority w:val="99"/>
-    <w:semiHidden/>
-    <w:unhideWhenUsed/>
-    <w:rsid w:val="00950F43"/>
-    <w:pPr>
-      <w:spacing w:after="0" w:line="240" w:lineRule="auto"/>
-    </w:pPr>
-    <w:rPr>
-      <w:rFonts w:ascii="Tahoma" w:hAnsi="Tahoma" w:cs="Tahoma"/>
-      <w:sz w:val="16"/>
-      <w:szCs w:val="16"/>
-    </w:rPr>
-  </w:style>
-  <w:style w:type="character" w:customStyle="1" w:styleId="BalloonTextChar">
-    <w:name w:val="Balloon Text Char"/>
-    <w:basedOn w:val="DefaultParagraphFont"/>
-    <w:link w:val="BalloonText"/>
-    <w:uiPriority w:val="99"/>
-    <w:semiHidden/>
-    <w:rsid w:val="00950F43"/>
-    <w:rPr>
-      <w:rFonts w:ascii="Tahoma" w:eastAsia="Calibri" w:hAnsi="Tahoma" w:cs="Tahoma"/>
-      <w:sz w:val="16"/>
-      <w:szCs w:val="16"/>
+      <w:rFonts w:ascii="Calibri" w:eastAsia="Calibri" w:hAnsi="Calibri" w:cs="Times New Roman"/>
       <w:lang w:val="tr-TR"/>
     </w:rPr>
-  </w:style>
-  <w:style w:type="paragraph" w:styleId="ListParagraph">
-    <w:name w:val="List Paragraph"/>
-    <w:basedOn w:val="Normal"/>
-    <w:uiPriority w:val="34"/>
-    <w:qFormat/>
-    <w:rsid w:val="00950F43"/>
-    <w:pPr>
-      <w:ind w:left="720"/>
-      <w:contextualSpacing/>
-    </w:pPr>
   </w:style>
 </w:styles>
 </file>

</xml_diff>